<commit_message>
Finished up the user experience guide.
</commit_message>
<xml_diff>
--- a/ReceiptRewards.Documentation/Acknowledgements And License Document.docx
+++ b/ReceiptRewards.Documentation/Acknowledgements And License Document.docx
@@ -233,7 +233,7 @@
                 <w:sz w:val="36"/>
                 <w:szCs w:val="36"/>
               </w:rPr>
-              <w:t>8/22/2013</w:t>
+              <w:t>8/23/2013</w:t>
             </w:r>
             <w:r>
               <w:rPr>
@@ -420,7 +420,6 @@
             <w:pStyle w:val="TOC1"/>
             <w:rPr>
               <w:rFonts w:eastAsiaTheme="minorEastAsia"/>
-              <w:bCs w:val="0"/>
               <w:noProof/>
               <w:color w:val="auto"/>
               <w:lang w:eastAsia="en-US"/>
@@ -708,7 +707,6 @@
             <w:pStyle w:val="TOC1"/>
             <w:rPr>
               <w:rFonts w:eastAsiaTheme="minorEastAsia"/>
-              <w:bCs w:val="0"/>
               <w:noProof/>
               <w:color w:val="auto"/>
               <w:lang w:eastAsia="en-US"/>
@@ -777,7 +775,6 @@
             <w:pStyle w:val="TOC1"/>
             <w:rPr>
               <w:rFonts w:eastAsiaTheme="minorEastAsia"/>
-              <w:bCs w:val="0"/>
               <w:noProof/>
               <w:color w:val="auto"/>
               <w:lang w:eastAsia="en-US"/>
@@ -2030,8 +2027,6 @@
               <w:fldChar w:fldCharType="end"/>
             </w:r>
           </w:hyperlink>
-          <w:bookmarkStart w:id="0" w:name="_GoBack"/>
-          <w:bookmarkEnd w:id="0"/>
         </w:p>
         <w:p>
           <w:pPr>
@@ -3171,81 +3166,81 @@
       <w:pPr>
         <w:pStyle w:val="Heading1"/>
       </w:pPr>
-      <w:bookmarkStart w:id="1" w:name="_Toc364979869"/>
+      <w:bookmarkStart w:id="0" w:name="_Toc364979869"/>
       <w:r>
         <w:lastRenderedPageBreak/>
         <w:t>1 Introduction</w:t>
+      </w:r>
+      <w:bookmarkEnd w:id="0"/>
+    </w:p>
+    <w:p>
+      <w:r>
+        <w:t xml:space="preserve">This document is to provide acknowledgement of individuals who had a part in the project. Both to those who gave input or simply supported me through the entire process. Also, mentions to third-party </w:t>
+      </w:r>
+      <w:r>
+        <w:t xml:space="preserve">software that was used or </w:t>
+      </w:r>
+      <w:r>
+        <w:t>inspired</w:t>
+      </w:r>
+      <w:r>
+        <w:t xml:space="preserve"> any part of the project. </w:t>
+      </w:r>
+    </w:p>
+    <w:p>
+      <w:pPr>
+        <w:pStyle w:val="Heading2"/>
+      </w:pPr>
+      <w:bookmarkStart w:id="1" w:name="_Toc364979870"/>
+      <w:r>
+        <w:t>1.</w:t>
+      </w:r>
+      <w:r>
+        <w:t>1</w:t>
+      </w:r>
+      <w:r>
+        <w:t xml:space="preserve"> </w:t>
+      </w:r>
+      <w:r>
+        <w:t>Indented</w:t>
+      </w:r>
+      <w:r>
+        <w:t xml:space="preserve"> Audience</w:t>
       </w:r>
       <w:bookmarkEnd w:id="1"/>
     </w:p>
     <w:p>
       <w:r>
-        <w:t xml:space="preserve">This document is to provide acknowledgement of individuals who had a part in the project. Both to those who gave input or simply supported me through the entire process. Also, mentions to third-party </w:t>
-      </w:r>
-      <w:r>
-        <w:t xml:space="preserve">software that was used or </w:t>
-      </w:r>
-      <w:r>
-        <w:t>inspired</w:t>
-      </w:r>
-      <w:r>
-        <w:t xml:space="preserve"> any part of the project. </w:t>
+        <w:t xml:space="preserve">This </w:t>
+      </w:r>
+      <w:r>
+        <w:t>document</w:t>
+      </w:r>
+      <w:r>
+        <w:t xml:space="preserve"> is intended for anyone</w:t>
+      </w:r>
+      <w:r>
+        <w:t>, s</w:t>
+      </w:r>
+      <w:r>
+        <w:t>pecifically persons seeking lists of the credits of the project.</w:t>
       </w:r>
     </w:p>
     <w:p>
       <w:pPr>
         <w:pStyle w:val="Heading2"/>
       </w:pPr>
-      <w:bookmarkStart w:id="2" w:name="_Toc364979870"/>
+      <w:bookmarkStart w:id="2" w:name="_Toc364979871"/>
       <w:r>
         <w:t>1.</w:t>
       </w:r>
       <w:r>
-        <w:t>1</w:t>
-      </w:r>
-      <w:r>
-        <w:t xml:space="preserve"> </w:t>
-      </w:r>
-      <w:r>
-        <w:t>Indented</w:t>
-      </w:r>
-      <w:r>
-        <w:t xml:space="preserve"> Audience</w:t>
+        <w:t>2</w:t>
+      </w:r>
+      <w:r>
+        <w:t xml:space="preserve"> References</w:t>
       </w:r>
       <w:bookmarkEnd w:id="2"/>
-    </w:p>
-    <w:p>
-      <w:r>
-        <w:t xml:space="preserve">This </w:t>
-      </w:r>
-      <w:r>
-        <w:t>document</w:t>
-      </w:r>
-      <w:r>
-        <w:t xml:space="preserve"> is intended for anyone</w:t>
-      </w:r>
-      <w:r>
-        <w:t>, s</w:t>
-      </w:r>
-      <w:r>
-        <w:t>pecifically persons seeking lists of the credits of the project.</w:t>
-      </w:r>
-    </w:p>
-    <w:p>
-      <w:pPr>
-        <w:pStyle w:val="Heading2"/>
-      </w:pPr>
-      <w:bookmarkStart w:id="3" w:name="_Toc364979871"/>
-      <w:r>
-        <w:t>1.</w:t>
-      </w:r>
-      <w:r>
-        <w:t>2</w:t>
-      </w:r>
-      <w:r>
-        <w:t xml:space="preserve"> References</w:t>
-      </w:r>
-      <w:bookmarkEnd w:id="3"/>
     </w:p>
     <w:p>
       <w:pPr>
@@ -3260,19 +3255,7 @@
           <w:rPr>
             <w:rStyle w:val="Hyperlink"/>
           </w:rPr>
-          <w:t>http://</w:t>
-        </w:r>
-        <w:r>
-          <w:rPr>
-            <w:rStyle w:val="Hyperlink"/>
-          </w:rPr>
-          <w:t>w</w:t>
-        </w:r>
-        <w:r>
-          <w:rPr>
-            <w:rStyle w:val="Hyperlink"/>
-          </w:rPr>
-          <w:t>ebhelp.esri.com/arcims/9.3/java/arcgis93_acknowledgements.pdf</w:t>
+          <w:t>http://webhelp.esri.com/arcims/9.3/java/arcgis93_acknowledgements.pdf</w:t>
         </w:r>
       </w:hyperlink>
     </w:p>
@@ -3289,19 +3272,7 @@
           <w:rPr>
             <w:rStyle w:val="Hyperlink"/>
           </w:rPr>
-          <w:t>http://ves.vitalima</w:t>
-        </w:r>
-        <w:r>
-          <w:rPr>
-            <w:rStyle w:val="Hyperlink"/>
-          </w:rPr>
-          <w:t>g</w:t>
-        </w:r>
-        <w:r>
-          <w:rPr>
-            <w:rStyle w:val="Hyperlink"/>
-          </w:rPr>
-          <w:t>es.com/vital/help/en/pdf/AcknowledgementsCopyrights.pdf</w:t>
+          <w:t>http://ves.vitalimages.com/vital/help/en/pdf/AcknowledgementsCopyrights.pdf</w:t>
         </w:r>
       </w:hyperlink>
     </w:p>
@@ -3318,19 +3289,7 @@
           <w:rPr>
             <w:rStyle w:val="Hyperlink"/>
           </w:rPr>
-          <w:t>http://www</w:t>
-        </w:r>
-        <w:r>
-          <w:rPr>
-            <w:rStyle w:val="Hyperlink"/>
-          </w:rPr>
-          <w:t>.</w:t>
-        </w:r>
-        <w:r>
-          <w:rPr>
-            <w:rStyle w:val="Hyperlink"/>
-          </w:rPr>
-          <w:t>intermedia.net/legal/Intermedia-SecuriSync-Open-Source-Notice-File.pdf</w:t>
+          <w:t>http://www.intermedia.net/legal/Intermedia-SecuriSync-Open-Source-Notice-File.pdf</w:t>
         </w:r>
       </w:hyperlink>
     </w:p>
@@ -3338,7 +3297,7 @@
       <w:pPr>
         <w:pStyle w:val="Heading2"/>
       </w:pPr>
-      <w:bookmarkStart w:id="4" w:name="_Toc364979872"/>
+      <w:bookmarkStart w:id="3" w:name="_Toc364979872"/>
       <w:r>
         <w:t>1</w:t>
       </w:r>
@@ -3351,7 +3310,7 @@
       <w:r>
         <w:t>Revision History</w:t>
       </w:r>
-      <w:bookmarkEnd w:id="4"/>
+      <w:bookmarkEnd w:id="3"/>
     </w:p>
     <w:p>
       <w:r>
@@ -3581,7 +3540,7 @@
       <w:pPr>
         <w:pStyle w:val="Heading1"/>
       </w:pPr>
-      <w:bookmarkStart w:id="5" w:name="_Toc364979873"/>
+      <w:bookmarkStart w:id="4" w:name="_Toc364979873"/>
       <w:r>
         <w:lastRenderedPageBreak/>
         <w:t>2</w:t>
@@ -3592,7 +3551,7 @@
       <w:r>
         <w:t>General Acknowledgements</w:t>
       </w:r>
-      <w:bookmarkEnd w:id="5"/>
+      <w:bookmarkEnd w:id="4"/>
     </w:p>
     <w:p>
       <w:r>
@@ -3624,10 +3583,12 @@
     <w:p>
       <w:pPr>
         <w:rPr>
+          <w:rStyle w:val="apple-converted-space"/>
           <w:rFonts w:ascii="Arial" w:hAnsi="Arial" w:cs="Arial"/>
           <w:color w:val="0E2233"/>
           <w:sz w:val="21"/>
           <w:szCs w:val="21"/>
+          <w:highlight w:val="yellow"/>
           <w:shd w:val="clear" w:color="auto" w:fill="FFFFFF"/>
         </w:rPr>
       </w:pPr>
@@ -3683,31 +3644,7 @@
           <w:highlight w:val="yellow"/>
           <w:shd w:val="clear" w:color="auto" w:fill="FFFFFF"/>
         </w:rPr>
-        <w:t>Our Dean, DR.____________________ (name of person</w:t>
-      </w:r>
-      <w:proofErr w:type="gramStart"/>
-      <w:r>
-        <w:rPr>
-          <w:rFonts w:ascii="Arial" w:hAnsi="Arial" w:cs="Arial"/>
-          <w:color w:val="0E2233"/>
-          <w:sz w:val="21"/>
-          <w:szCs w:val="21"/>
-          <w:highlight w:val="yellow"/>
-          <w:shd w:val="clear" w:color="auto" w:fill="FFFFFF"/>
-        </w:rPr>
-        <w:t>) ,</w:t>
-      </w:r>
-      <w:proofErr w:type="gramEnd"/>
-      <w:r>
-        <w:rPr>
-          <w:rFonts w:ascii="Arial" w:hAnsi="Arial" w:cs="Arial"/>
-          <w:color w:val="0E2233"/>
-          <w:sz w:val="21"/>
-          <w:szCs w:val="21"/>
-          <w:highlight w:val="yellow"/>
-          <w:shd w:val="clear" w:color="auto" w:fill="FFFFFF"/>
-        </w:rPr>
-        <w:t>for her vital encouragement and support.</w:t>
+        <w:t>Our Dean, DR.____________________ (name of person) ,for her vital encouragement and support.</w:t>
       </w:r>
       <w:r>
         <w:rPr>
@@ -3750,31 +3687,7 @@
           <w:highlight w:val="yellow"/>
           <w:shd w:val="clear" w:color="auto" w:fill="FFFFFF"/>
         </w:rPr>
-        <w:t>_______________________________</w:t>
-      </w:r>
-      <w:proofErr w:type="gramStart"/>
-      <w:r>
-        <w:rPr>
-          <w:rFonts w:ascii="Arial" w:hAnsi="Arial" w:cs="Arial"/>
-          <w:color w:val="0E2233"/>
-          <w:sz w:val="21"/>
-          <w:szCs w:val="21"/>
-          <w:highlight w:val="yellow"/>
-          <w:shd w:val="clear" w:color="auto" w:fill="FFFFFF"/>
-        </w:rPr>
-        <w:t>_(</w:t>
-      </w:r>
-      <w:proofErr w:type="gramEnd"/>
-      <w:r>
-        <w:rPr>
-          <w:rFonts w:ascii="Arial" w:hAnsi="Arial" w:cs="Arial"/>
-          <w:color w:val="0E2233"/>
-          <w:sz w:val="21"/>
-          <w:szCs w:val="21"/>
-          <w:highlight w:val="yellow"/>
-          <w:shd w:val="clear" w:color="auto" w:fill="FFFFFF"/>
-        </w:rPr>
-        <w:t>name)… our Assistant Dean, for her understanding and assistance.</w:t>
+        <w:t>________________________________(name)… our Assistant Dean, for her understanding and assistance.</w:t>
       </w:r>
       <w:r>
         <w:rPr>
@@ -3817,31 +3730,7 @@
           <w:highlight w:val="yellow"/>
           <w:shd w:val="clear" w:color="auto" w:fill="FFFFFF"/>
         </w:rPr>
-        <w:t>________________________________</w:t>
-      </w:r>
-      <w:proofErr w:type="gramStart"/>
-      <w:r>
-        <w:rPr>
-          <w:rFonts w:ascii="Arial" w:hAnsi="Arial" w:cs="Arial"/>
-          <w:color w:val="0E2233"/>
-          <w:sz w:val="21"/>
-          <w:szCs w:val="21"/>
-          <w:highlight w:val="yellow"/>
-          <w:shd w:val="clear" w:color="auto" w:fill="FFFFFF"/>
-        </w:rPr>
-        <w:t>_(</w:t>
-      </w:r>
-      <w:proofErr w:type="gramEnd"/>
-      <w:r>
-        <w:rPr>
-          <w:rFonts w:ascii="Arial" w:hAnsi="Arial" w:cs="Arial"/>
-          <w:color w:val="0E2233"/>
-          <w:sz w:val="21"/>
-          <w:szCs w:val="21"/>
-          <w:highlight w:val="yellow"/>
-          <w:shd w:val="clear" w:color="auto" w:fill="FFFFFF"/>
-        </w:rPr>
-        <w:t>name ), Chair, Department of Pharmacy for the constant reminders and much needed motivation.</w:t>
+        <w:t>_________________________________(name ), Chair, Department of Pharmacy for the constant reminders and much needed motivation.</w:t>
       </w:r>
       <w:r>
         <w:rPr>
@@ -3884,31 +3773,7 @@
           <w:highlight w:val="yellow"/>
           <w:shd w:val="clear" w:color="auto" w:fill="FFFFFF"/>
         </w:rPr>
-        <w:t>________________________________</w:t>
-      </w:r>
-      <w:proofErr w:type="gramStart"/>
-      <w:r>
-        <w:rPr>
-          <w:rFonts w:ascii="Arial" w:hAnsi="Arial" w:cs="Arial"/>
-          <w:color w:val="0E2233"/>
-          <w:sz w:val="21"/>
-          <w:szCs w:val="21"/>
-          <w:highlight w:val="yellow"/>
-          <w:shd w:val="clear" w:color="auto" w:fill="FFFFFF"/>
-        </w:rPr>
-        <w:t>_(</w:t>
-      </w:r>
-      <w:proofErr w:type="gramEnd"/>
-      <w:r>
-        <w:rPr>
-          <w:rFonts w:ascii="Arial" w:hAnsi="Arial" w:cs="Arial"/>
-          <w:color w:val="0E2233"/>
-          <w:sz w:val="21"/>
-          <w:szCs w:val="21"/>
-          <w:highlight w:val="yellow"/>
-          <w:shd w:val="clear" w:color="auto" w:fill="FFFFFF"/>
-        </w:rPr>
-        <w:t>name… for the help and inspiration he extended.</w:t>
+        <w:t>_________________________________(name… for the help and inspiration he extended.</w:t>
       </w:r>
       <w:r>
         <w:rPr>
@@ -3951,31 +3816,7 @@
           <w:highlight w:val="yellow"/>
           <w:shd w:val="clear" w:color="auto" w:fill="FFFFFF"/>
         </w:rPr>
-        <w:t>All ________</w:t>
-      </w:r>
-      <w:proofErr w:type="gramStart"/>
-      <w:r>
-        <w:rPr>
-          <w:rFonts w:ascii="Arial" w:hAnsi="Arial" w:cs="Arial"/>
-          <w:color w:val="0E2233"/>
-          <w:sz w:val="21"/>
-          <w:szCs w:val="21"/>
-          <w:highlight w:val="yellow"/>
-          <w:shd w:val="clear" w:color="auto" w:fill="FFFFFF"/>
-        </w:rPr>
-        <w:t>_(</w:t>
-      </w:r>
-      <w:proofErr w:type="gramEnd"/>
-      <w:r>
-        <w:rPr>
-          <w:rFonts w:ascii="Arial" w:hAnsi="Arial" w:cs="Arial"/>
-          <w:color w:val="0E2233"/>
-          <w:sz w:val="21"/>
-          <w:szCs w:val="21"/>
-          <w:highlight w:val="yellow"/>
-          <w:shd w:val="clear" w:color="auto" w:fill="FFFFFF"/>
-        </w:rPr>
-        <w:t>name of department) faculty members and Staff</w:t>
+        <w:t>All _________(name of department) faculty members and Staff</w:t>
       </w:r>
       <w:r>
         <w:rPr>
@@ -3989,6 +3830,38 @@
         </w:rPr>
         <w:t> </w:t>
       </w:r>
+    </w:p>
+    <w:p>
+      <w:r>
+        <w:t>I would like to thank the entire staff and faculty of the Computer Science Department for their guidance, knowledge and support throughout the entire college career.</w:t>
+      </w:r>
+      <w:r>
+        <w:t xml:space="preserve"> They also deserve a huge credit in the success of the Carroll University computer science program.</w:t>
+      </w:r>
+      <w:bookmarkStart w:id="5" w:name="_GoBack"/>
+      <w:bookmarkEnd w:id="5"/>
+    </w:p>
+    <w:p>
+      <w:r>
+        <w:t>Next I would like to thank all my friends, for all there support. Whether it be bouncing ideas off of them, or simply listening to my rambalings, you have been true friends.</w:t>
+      </w:r>
+    </w:p>
+    <w:p>
+      <w:pPr>
+        <w:rPr>
+          <w:rFonts w:ascii="Arial" w:hAnsi="Arial" w:cs="Arial"/>
+          <w:color w:val="0E2233"/>
+          <w:sz w:val="21"/>
+          <w:szCs w:val="21"/>
+          <w:shd w:val="clear" w:color="auto" w:fill="FFFFFF"/>
+        </w:rPr>
+      </w:pPr>
+      <w:r>
+        <w:t xml:space="preserve">Lastly, I would like to make the sinceriest thanks to my family and loved ones. They have been with my through my entire journey of college. Their support of my efforts have indeed made </w:t>
+      </w:r>
+      <w:r>
+        <w:br/>
+      </w:r>
       <w:r>
         <w:rPr>
           <w:rFonts w:ascii="Arial" w:hAnsi="Arial" w:cs="Arial"/>
@@ -4006,43 +3879,10 @@
           <w:sz w:val="21"/>
           <w:szCs w:val="21"/>
           <w:highlight w:val="yellow"/>
-        </w:rPr>
-        <w:br/>
-      </w:r>
-      <w:r>
-        <w:rPr>
-          <w:rFonts w:ascii="Arial" w:hAnsi="Arial" w:cs="Arial"/>
-          <w:color w:val="0E2233"/>
-          <w:sz w:val="21"/>
-          <w:szCs w:val="21"/>
-          <w:highlight w:val="yellow"/>
           <w:shd w:val="clear" w:color="auto" w:fill="FFFFFF"/>
         </w:rPr>
-        <w:t xml:space="preserve">The ________________________________________… </w:t>
-      </w:r>
-      <w:proofErr w:type="gramStart"/>
-      <w:r>
-        <w:rPr>
-          <w:rFonts w:ascii="Arial" w:hAnsi="Arial" w:cs="Arial"/>
-          <w:color w:val="0E2233"/>
-          <w:sz w:val="21"/>
-          <w:szCs w:val="21"/>
-          <w:highlight w:val="yellow"/>
-          <w:shd w:val="clear" w:color="auto" w:fill="FFFFFF"/>
-        </w:rPr>
-        <w:t>( other</w:t>
-      </w:r>
-      <w:proofErr w:type="gramEnd"/>
-      <w:r>
-        <w:rPr>
-          <w:rFonts w:ascii="Arial" w:hAnsi="Arial" w:cs="Arial"/>
-          <w:color w:val="0E2233"/>
-          <w:sz w:val="21"/>
-          <w:szCs w:val="21"/>
-          <w:highlight w:val="yellow"/>
-          <w:shd w:val="clear" w:color="auto" w:fill="FFFFFF"/>
-        </w:rPr>
-        <w:t xml:space="preserve"> contributors) , for assisting in the collection of the topics for the chapters.</w:t>
+        <w:lastRenderedPageBreak/>
+        <w:t>The ________________________________________… ( other contributors) , for assisting in the collection of the topics for the chapters.</w:t>
       </w:r>
       <w:r>
         <w:rPr>
@@ -4128,31 +3968,7 @@
           <w:highlight w:val="yellow"/>
           <w:shd w:val="clear" w:color="auto" w:fill="FFFFFF"/>
         </w:rPr>
-        <w:t xml:space="preserve">And to </w:t>
-      </w:r>
-      <w:proofErr w:type="gramStart"/>
-      <w:r>
-        <w:rPr>
-          <w:rFonts w:ascii="Arial" w:hAnsi="Arial" w:cs="Arial"/>
-          <w:color w:val="0E2233"/>
-          <w:sz w:val="21"/>
-          <w:szCs w:val="21"/>
-          <w:highlight w:val="yellow"/>
-          <w:shd w:val="clear" w:color="auto" w:fill="FFFFFF"/>
-        </w:rPr>
-        <w:t>God ,</w:t>
-      </w:r>
-      <w:proofErr w:type="gramEnd"/>
-      <w:r>
-        <w:rPr>
-          <w:rFonts w:ascii="Arial" w:hAnsi="Arial" w:cs="Arial"/>
-          <w:color w:val="0E2233"/>
-          <w:sz w:val="21"/>
-          <w:szCs w:val="21"/>
-          <w:highlight w:val="yellow"/>
-          <w:shd w:val="clear" w:color="auto" w:fill="FFFFFF"/>
-        </w:rPr>
-        <w:t xml:space="preserve"> who made all things possible.</w:t>
+        <w:t>And to God , who made all things possible.</w:t>
       </w:r>
     </w:p>
     <w:p>
@@ -4287,19 +4103,9 @@
               </w:rPr>
             </w:pPr>
             <w:hyperlink r:id="rId15" w:history="1">
-              <w:proofErr w:type="spellStart"/>
               <w:r>
-                <w:t>Nico</w:t>
+                <w:t>Nico Giangregorio</w:t>
               </w:r>
-              <w:proofErr w:type="spellEnd"/>
-              <w:r>
-                <w:t xml:space="preserve"> </w:t>
-              </w:r>
-              <w:proofErr w:type="spellStart"/>
-              <w:r>
-                <w:t>Giangregorio</w:t>
-              </w:r>
-              <w:proofErr w:type="spellEnd"/>
             </w:hyperlink>
           </w:p>
         </w:tc>
@@ -4508,31 +4314,7 @@
         <w:t>I h</w:t>
       </w:r>
       <w:r>
-        <w:t xml:space="preserve">ad a lot of trouble setting up </w:t>
-      </w:r>
-      <w:proofErr w:type="spellStart"/>
-      <w:r>
-        <w:t>RESTful</w:t>
-      </w:r>
-      <w:proofErr w:type="spellEnd"/>
-      <w:r>
-        <w:t xml:space="preserve"> Services using </w:t>
-      </w:r>
-      <w:proofErr w:type="spellStart"/>
-      <w:r>
-        <w:t>Netbeans</w:t>
-      </w:r>
-      <w:proofErr w:type="spellEnd"/>
-      <w:r>
-        <w:t xml:space="preserve">. Their screencast and project code had a major part in me finally getting my </w:t>
-      </w:r>
-      <w:proofErr w:type="spellStart"/>
-      <w:r>
-        <w:t>RESTful</w:t>
-      </w:r>
-      <w:proofErr w:type="spellEnd"/>
-      <w:r>
-        <w:t xml:space="preserve"> Web Services up and running.</w:t>
+        <w:t>ad a lot of trouble setting up RESTful Services using Netbeans. Their screencast and project code had a major part in me finally getting my RESTful Web Services up and running.</w:t>
       </w:r>
     </w:p>
     <w:p>
@@ -4821,13 +4603,8 @@
         <w:t xml:space="preserve"> the idea to use </w:t>
       </w:r>
       <w:r>
-        <w:t>Model-View-</w:t>
-      </w:r>
-      <w:proofErr w:type="spellStart"/>
-      <w:r>
-        <w:t>ViewModel</w:t>
-      </w:r>
-      <w:proofErr w:type="spellEnd"/>
+        <w:t>Model-View-ViewModel</w:t>
+      </w:r>
       <w:r>
         <w:t xml:space="preserve"> as a</w:t>
       </w:r>
@@ -4958,17 +4735,8 @@
                 <w:rStyle w:val="screen-name4"/>
                 <w:lang w:val="en"/>
               </w:rPr>
-              <w:t>@</w:t>
-            </w:r>
-            <w:proofErr w:type="spellStart"/>
-            <w:r>
-              <w:rPr>
-                <w:rStyle w:val="screen-name4"/>
-                <w:lang w:val="en"/>
-              </w:rPr>
-              <w:t>slodge</w:t>
-            </w:r>
-            <w:proofErr w:type="spellEnd"/>
+              <w:t>@slodge</w:t>
+            </w:r>
           </w:p>
         </w:tc>
       </w:tr>
@@ -5263,19 +5031,11 @@
                 <w:color w:val="FFFFFF" w:themeColor="background1"/>
               </w:rPr>
             </w:pPr>
-            <w:proofErr w:type="spellStart"/>
             <w:r>
               <w:rPr>
                 <w:color w:val="FFFFFF" w:themeColor="background1"/>
               </w:rPr>
-              <w:t>Github</w:t>
-            </w:r>
-            <w:proofErr w:type="spellEnd"/>
-            <w:r>
-              <w:rPr>
-                <w:color w:val="FFFFFF" w:themeColor="background1"/>
-              </w:rPr>
-              <w:t xml:space="preserve"> </w:t>
+              <w:t xml:space="preserve">Github </w:t>
             </w:r>
             <w:r>
               <w:rPr>
@@ -5345,8 +5105,8 @@
             <v:stroke joinstyle="miter"/>
             <v:path gradientshapeok="t" o:connecttype="rect"/>
           </v:shapetype>
-          <v:shape id="_x0000_s1030" type="#_x0000_t202" style="width:465.45pt;height:20pt;mso-left-percent:-10001;mso-top-percent:-10001;mso-position-horizontal:absolute;mso-position-horizontal-relative:char;mso-position-vertical:absolute;mso-position-vertical-relative:line;mso-left-percent:-10001;mso-top-percent:-10001" filled="f" stroked="f">
-            <v:textbox style="mso-next-textbox:#_x0000_s1030">
+          <v:shape id="_x0000_s1045" type="#_x0000_t202" style="width:465.45pt;height:20pt;mso-left-percent:-10001;mso-top-percent:-10001;mso-position-horizontal:absolute;mso-position-horizontal-relative:char;mso-position-vertical:absolute;mso-position-vertical-relative:line;mso-left-percent:-10001;mso-top-percent:-10001" filled="f" stroked="f">
+            <v:textbox style="mso-next-textbox:#_x0000_s1045">
               <w:txbxContent>
                 <w:p>
                   <w:pPr>
@@ -5377,34 +5137,21 @@
     <w:p>
       <w:r>
         <w:pict>
-          <v:shape id="_x0000_s1029" type="#_x0000_t202" style="width:462.95pt;height:274.2pt;mso-left-percent:-10001;mso-top-percent:-10001;mso-position-horizontal:absolute;mso-position-horizontal-relative:char;mso-position-vertical:absolute;mso-position-vertical-relative:line;mso-left-percent:-10001;mso-top-percent:-10001" fillcolor="#f2f2f2 [3052]" strokecolor="#518 [3215]" strokeweight="1pt">
+          <v:shape id="_x0000_s1044" type="#_x0000_t202" style="width:462.95pt;height:274.2pt;mso-left-percent:-10001;mso-top-percent:-10001;mso-position-horizontal:absolute;mso-position-horizontal-relative:char;mso-position-vertical:absolute;mso-position-vertical-relative:line;mso-left-percent:-10001;mso-top-percent:-10001" fillcolor="#f2f2f2 [3052]" strokecolor="#518 [3215]" strokeweight="1pt">
             <v:stroke dashstyle="dash"/>
             <v:shadow color="#868686"/>
-            <v:textbox style="mso-next-textbox:#_x0000_s1029">
+            <v:textbox style="mso-next-textbox:#_x0000_s1044">
               <w:txbxContent>
                 <w:p>
                   <w:bookmarkStart w:id="19" w:name="mvvmcross-v3"/>
                   <w:bookmarkEnd w:id="19"/>
-                  <w:proofErr w:type="spellStart"/>
-                  <w:r>
-                    <w:t>MvvmCross</w:t>
-                  </w:r>
-                  <w:proofErr w:type="spellEnd"/>
-                  <w:r>
-                    <w:t xml:space="preserve"> v3</w:t>
-                  </w:r>
-                </w:p>
-                <w:p>
-                  <w:r>
-                    <w:t xml:space="preserve">This project provides a cross-platform </w:t>
-                  </w:r>
-                  <w:proofErr w:type="spellStart"/>
-                  <w:r>
-                    <w:t>mvvm</w:t>
-                  </w:r>
-                  <w:proofErr w:type="spellEnd"/>
-                  <w:r>
-                    <w:t xml:space="preserve"> mobile development framework built on top of:</w:t>
+                  <w:r>
+                    <w:t>MvvmCross v3</w:t>
+                  </w:r>
+                </w:p>
+                <w:p>
+                  <w:r>
+                    <w:t>This project provides a cross-platform mvvm mobile development framework built on top of:</w:t>
                   </w:r>
                 </w:p>
                 <w:p>
@@ -5428,15 +5175,7 @@
                     </w:numPr>
                   </w:pPr>
                   <w:r>
-                    <w:t xml:space="preserve">Mono for Android (or </w:t>
-                  </w:r>
-                  <w:proofErr w:type="spellStart"/>
-                  <w:r>
-                    <w:t>Xamarin.Android</w:t>
-                  </w:r>
-                  <w:proofErr w:type="spellEnd"/>
-                  <w:r>
-                    <w:t>)</w:t>
+                    <w:t>Mono for Android (or Xamarin.Android)</w:t>
                   </w:r>
                 </w:p>
                 <w:p>
@@ -5447,29 +5186,8 @@
                       <w:numId w:val="14"/>
                     </w:numPr>
                   </w:pPr>
-                  <w:proofErr w:type="spellStart"/>
-                  <w:r>
-                    <w:t>MonoTouch</w:t>
-                  </w:r>
-                  <w:proofErr w:type="spellEnd"/>
-                  <w:r>
-                    <w:t xml:space="preserve"> for </w:t>
-                  </w:r>
-                  <w:proofErr w:type="spellStart"/>
-                  <w:r>
-                    <w:t>iOS</w:t>
-                  </w:r>
-                  <w:proofErr w:type="spellEnd"/>
-                  <w:r>
-                    <w:t xml:space="preserve"> (or </w:t>
-                  </w:r>
-                  <w:proofErr w:type="spellStart"/>
-                  <w:r>
-                    <w:t>Xamarin.iOS</w:t>
-                  </w:r>
-                  <w:proofErr w:type="spellEnd"/>
-                  <w:r>
-                    <w:t>)</w:t>
+                  <w:r>
+                    <w:t>MonoTouch for iOS (or Xamarin.iOS)</w:t>
                   </w:r>
                 </w:p>
                 <w:p>
@@ -5480,21 +5198,8 @@
                       <w:numId w:val="14"/>
                     </w:numPr>
                   </w:pPr>
-                  <w:proofErr w:type="gramStart"/>
-                  <w:r>
-                    <w:t>the</w:t>
-                  </w:r>
-                  <w:proofErr w:type="gramEnd"/>
-                  <w:r>
-                    <w:t xml:space="preserve"> </w:t>
-                  </w:r>
-                  <w:proofErr w:type="spellStart"/>
-                  <w:r>
-                    <w:t>WinRT</w:t>
-                  </w:r>
-                  <w:proofErr w:type="spellEnd"/>
-                  <w:r>
-                    <w:t xml:space="preserve"> XAML framework for Windows 8 Store apps.</w:t>
+                  <w:r>
+                    <w:t>the WinRT XAML framework for Windows 8 Store apps.</w:t>
                   </w:r>
                 </w:p>
                 <w:p>
@@ -5518,15 +5223,7 @@
                     </w:numPr>
                   </w:pPr>
                   <w:r>
-                    <w:t xml:space="preserve">Mono for Mac (or </w:t>
-                  </w:r>
-                  <w:proofErr w:type="spellStart"/>
-                  <w:r>
-                    <w:t>Xamarin.Mac</w:t>
-                  </w:r>
-                  <w:proofErr w:type="spellEnd"/>
-                  <w:r>
-                    <w:t>)</w:t>
+                    <w:t>Mono for Mac (or Xamarin.Mac)</w:t>
                   </w:r>
                 </w:p>
                 <w:p>
@@ -5558,10 +5255,10 @@
     <w:p>
       <w:r>
         <w:pict>
-          <v:shape id="_x0000_s1028" type="#_x0000_t202" style="width:468.85pt;height:591.4pt;mso-left-percent:-10001;mso-top-percent:-10001;mso-position-horizontal:absolute;mso-position-horizontal-relative:char;mso-position-vertical:absolute;mso-position-vertical-relative:line;mso-left-percent:-10001;mso-top-percent:-10001" fillcolor="#f2f2f2 [3052]" strokecolor="#518 [3215]" strokeweight="1pt">
+          <v:shape id="_x0000_s1043" type="#_x0000_t202" style="width:468.85pt;height:591.4pt;mso-left-percent:-10001;mso-top-percent:-10001;mso-position-horizontal:absolute;mso-position-horizontal-relative:char;mso-position-vertical:absolute;mso-position-vertical-relative:line;mso-left-percent:-10001;mso-top-percent:-10001" fillcolor="#f2f2f2 [3052]" strokecolor="#518 [3215]" strokeweight="1pt">
             <v:stroke dashstyle="dash"/>
             <v:shadow color="#868686"/>
-            <v:textbox style="mso-next-textbox:#_x0000_s1028">
+            <v:textbox style="mso-next-textbox:#_x0000_s1043">
               <w:txbxContent>
                 <w:p>
                   <w:pPr>
@@ -5601,14 +5298,7 @@
                   </w:r>
                   <w:r>
                     <w:br/>
-                  </w:r>
-                  <w:proofErr w:type="gramStart"/>
-                  <w:r>
-                    <w:t>The</w:t>
-                  </w:r>
-                  <w:proofErr w:type="gramEnd"/>
-                  <w:r>
-                    <w:t xml:space="preserve"> terms "reproduce," "reproduction," "derivative works," and "distribution" have the</w:t>
+                    <w:t>The terms "reproduce," "reproduction," "derivative works," and "distribution" have the</w:t>
                   </w:r>
                   <w:r>
                     <w:br/>
@@ -5616,15 +5306,7 @@
                   </w:r>
                   <w:r>
                     <w:br/>
-                    <w:t xml:space="preserve">A "contribution" is the original </w:t>
-                  </w:r>
-                  <w:proofErr w:type="gramStart"/>
-                  <w:r>
-                    <w:t>software,</w:t>
-                  </w:r>
-                  <w:proofErr w:type="gramEnd"/>
-                  <w:r>
-                    <w:t xml:space="preserve"> or any additions or changes to the software.</w:t>
+                    <w:t>A "contribution" is the original software, or any additions or changes to the software.</w:t>
                   </w:r>
                   <w:r>
                     <w:br/>
@@ -5658,13 +5340,8 @@
                     <w:spacing w:after="240"/>
                   </w:pPr>
                   <w:r>
-                    <w:t xml:space="preserve">3. Conditions and </w:t>
-                  </w:r>
-                  <w:proofErr w:type="gramStart"/>
-                  <w:r>
-                    <w:t>Limitations</w:t>
-                  </w:r>
-                  <w:proofErr w:type="gramEnd"/>
+                    <w:t>3. Conditions and Limitations</w:t>
+                  </w:r>
                   <w:r>
                     <w:br/>
                     <w:t>(A) No Trademark License- This license does not grant you rights to use any contributors' name, logo, or trademarks.</w:t>
@@ -5807,10 +5484,10 @@
     <w:p>
       <w:r>
         <w:pict>
-          <v:shape id="_x0000_s1027" type="#_x0000_t202" style="width:468.85pt;height:257.15pt;mso-left-percent:-10001;mso-top-percent:-10001;mso-position-horizontal:absolute;mso-position-horizontal-relative:char;mso-position-vertical:absolute;mso-position-vertical-relative:line;mso-left-percent:-10001;mso-top-percent:-10001" fillcolor="#f2f2f2 [3052]" strokecolor="#518 [3215]" strokeweight="1pt">
+          <v:shape id="_x0000_s1042" type="#_x0000_t202" style="width:468.85pt;height:257.15pt;mso-left-percent:-10001;mso-top-percent:-10001;mso-position-horizontal:absolute;mso-position-horizontal-relative:char;mso-position-vertical:absolute;mso-position-vertical-relative:line;mso-left-percent:-10001;mso-top-percent:-10001" fillcolor="#f2f2f2 [3052]" strokecolor="#518 [3215]" strokeweight="1pt">
             <v:stroke dashstyle="dash"/>
             <v:shadow color="#868686"/>
-            <v:textbox style="mso-next-textbox:#_x0000_s1027">
+            <v:textbox style="mso-next-textbox:#_x0000_s1042">
               <w:txbxContent>
                 <w:p>
                   <w:pPr>
@@ -5933,39 +5610,19 @@
       <w:bookmarkStart w:id="23" w:name="_Toc364979890"/>
       <w:r>
         <w:lastRenderedPageBreak/>
-        <w:t xml:space="preserve">3.6 </w:t>
-      </w:r>
-      <w:proofErr w:type="spellStart"/>
-      <w:r>
-        <w:t>jQuery</w:t>
+        <w:t>3.6 jQuery</w:t>
       </w:r>
       <w:bookmarkEnd w:id="23"/>
-      <w:proofErr w:type="spellEnd"/>
     </w:p>
     <w:p>
-      <w:proofErr w:type="spellStart"/>
-      <w:proofErr w:type="gramStart"/>
-      <w:r>
-        <w:t>jQuery</w:t>
-      </w:r>
-      <w:proofErr w:type="spellEnd"/>
-      <w:proofErr w:type="gramEnd"/>
-      <w:r>
-        <w:t xml:space="preserve"> is a </w:t>
+      <w:r>
+        <w:t xml:space="preserve">jQuery is a </w:t>
       </w:r>
       <w:r>
         <w:t>JavaScript</w:t>
       </w:r>
       <w:r>
-        <w:t xml:space="preserve"> library that I utilized to improve the user experience of the Web Admin CMS. Specifically the collapsing dropdown menus are implemented via </w:t>
-      </w:r>
-      <w:proofErr w:type="spellStart"/>
-      <w:r>
-        <w:t>jQuery</w:t>
-      </w:r>
-      <w:proofErr w:type="spellEnd"/>
-      <w:r>
-        <w:t>.</w:t>
+        <w:t xml:space="preserve"> library that I utilized to improve the user experience of the Web Admin CMS. Specifically the collapsing dropdown menus are implemented via jQuery.</w:t>
       </w:r>
     </w:p>
     <w:p>
@@ -6024,15 +5681,7 @@
               <w:cnfStyle w:val="000000100000" w:firstRow="0" w:lastRow="0" w:firstColumn="0" w:lastColumn="0" w:oddVBand="0" w:evenVBand="0" w:oddHBand="1" w:evenHBand="0" w:firstRowFirstColumn="0" w:firstRowLastColumn="0" w:lastRowFirstColumn="0" w:lastRowLastColumn="0"/>
             </w:pPr>
             <w:r>
-              <w:t xml:space="preserve">The </w:t>
-            </w:r>
-            <w:proofErr w:type="spellStart"/>
-            <w:r>
-              <w:t>jQuery</w:t>
-            </w:r>
-            <w:proofErr w:type="spellEnd"/>
-            <w:r>
-              <w:t xml:space="preserve"> Foundation</w:t>
+              <w:t>The jQuery Foundation</w:t>
             </w:r>
           </w:p>
         </w:tc>
@@ -6099,10 +5748,10 @@
     <w:p>
       <w:r>
         <w:pict>
-          <v:shape id="_x0000_s1026" type="#_x0000_t202" style="width:468.85pt;height:331.3pt;mso-left-percent:-10001;mso-top-percent:-10001;mso-position-horizontal:absolute;mso-position-horizontal-relative:char;mso-position-vertical:absolute;mso-position-vertical-relative:line;mso-left-percent:-10001;mso-top-percent:-10001" fillcolor="#f2f2f2 [3052]" strokecolor="#518 [3215]" strokeweight="1pt">
+          <v:shape id="_x0000_s1041" type="#_x0000_t202" style="width:468.85pt;height:331.3pt;mso-left-percent:-10001;mso-top-percent:-10001;mso-position-horizontal:absolute;mso-position-horizontal-relative:char;mso-position-vertical:absolute;mso-position-vertical-relative:line;mso-left-percent:-10001;mso-top-percent:-10001" fillcolor="#f2f2f2 [3052]" strokecolor="#518 [3215]" strokeweight="1pt">
             <v:stroke dashstyle="dash"/>
             <v:shadow color="#868686"/>
-            <v:textbox style="mso-next-textbox:#_x0000_s1026">
+            <v:textbox style="mso-next-textbox:#_x0000_s1041">
               <w:txbxContent>
                 <w:p>
                   <w:pPr>
@@ -6133,23 +5782,7 @@
                       <w:rFonts w:eastAsia="Times New Roman"/>
                       <w:lang w:eastAsia="en-US"/>
                     </w:rPr>
-                    <w:t xml:space="preserve">Copyright 2013 </w:t>
-                  </w:r>
-                  <w:proofErr w:type="spellStart"/>
-                  <w:r>
-                    <w:rPr>
-                      <w:rFonts w:eastAsia="Times New Roman"/>
-                      <w:lang w:eastAsia="en-US"/>
-                    </w:rPr>
-                    <w:t>jQuery</w:t>
-                  </w:r>
-                  <w:proofErr w:type="spellEnd"/>
-                  <w:r>
-                    <w:rPr>
-                      <w:rFonts w:eastAsia="Times New Roman"/>
-                      <w:lang w:eastAsia="en-US"/>
-                    </w:rPr>
-                    <w:t xml:space="preserve"> Foundation and other contributors</w:t>
+                    <w:t>Copyright 2013 jQuery Foundation and other contributors</w:t>
                   </w:r>
                 </w:p>
                 <w:p>
@@ -6372,7 +6005,6 @@
                       <w:lang w:eastAsia="en-US"/>
                     </w:rPr>
                   </w:pPr>
-                  <w:proofErr w:type="gramStart"/>
                   <w:r>
                     <w:rPr>
                       <w:rFonts w:eastAsia="Times New Roman"/>
@@ -6392,15 +6024,7 @@
                       <w:rFonts w:eastAsia="Times New Roman"/>
                       <w:lang w:eastAsia="en-US"/>
                     </w:rPr>
-                    <w:t>NONINFRINGEMENT.</w:t>
-                  </w:r>
-                  <w:proofErr w:type="gramEnd"/>
-                  <w:r>
-                    <w:rPr>
-                      <w:rFonts w:eastAsia="Times New Roman"/>
-                      <w:lang w:eastAsia="en-US"/>
-                    </w:rPr>
-                    <w:t xml:space="preserve"> IN NO EVENT SHALL THE AUTHORS OR COPYRIGHT HOLDERS BE</w:t>
+                    <w:t>NONINFRINGEMENT. IN NO EVENT SHALL THE AUTHORS OR COPYRIGHT HOLDERS BE</w:t>
                   </w:r>
                   <w:r>
                     <w:rPr>
@@ -6626,8 +6250,8 @@
           <w:color w:val="551188" w:themeColor="text2"/>
         </w:rPr>
         <w:pict>
-          <v:shape id="_x0000_s1044" type="#_x0000_t202" style="width:465.45pt;height:20pt;mso-left-percent:-10001;mso-top-percent:-10001;mso-position-horizontal:absolute;mso-position-horizontal-relative:char;mso-position-vertical:absolute;mso-position-vertical-relative:line;mso-left-percent:-10001;mso-top-percent:-10001" filled="f" stroked="f">
-            <v:textbox style="mso-next-textbox:#_x0000_s1044">
+          <v:shape id="_x0000_s1040" type="#_x0000_t202" style="width:465.45pt;height:20pt;mso-left-percent:-10001;mso-top-percent:-10001;mso-position-horizontal:absolute;mso-position-horizontal-relative:char;mso-position-vertical:absolute;mso-position-vertical-relative:line;mso-left-percent:-10001;mso-top-percent:-10001" filled="f" stroked="f">
+            <v:textbox style="mso-next-textbox:#_x0000_s1040">
               <w:txbxContent>
                 <w:p>
                   <w:pPr>
@@ -6661,10 +6285,10 @@
       </w:pPr>
       <w:r>
         <w:pict>
-          <v:shape id="_x0000_s1043" type="#_x0000_t202" style="width:462.95pt;height:49.05pt;mso-left-percent:-10001;mso-top-percent:-10001;mso-position-horizontal:absolute;mso-position-horizontal-relative:char;mso-position-vertical:absolute;mso-position-vertical-relative:line;mso-left-percent:-10001;mso-top-percent:-10001" fillcolor="#f2f2f2 [3052]" strokecolor="#518 [3215]" strokeweight="1pt">
+          <v:shape id="_x0000_s1039" type="#_x0000_t202" style="width:462.95pt;height:49.05pt;mso-left-percent:-10001;mso-top-percent:-10001;mso-position-horizontal:absolute;mso-position-horizontal-relative:char;mso-position-vertical:absolute;mso-position-vertical-relative:line;mso-left-percent:-10001;mso-top-percent:-10001" fillcolor="#f2f2f2 [3052]" strokecolor="#518 [3215]" strokeweight="1pt">
             <v:stroke dashstyle="dash"/>
             <v:shadow color="#868686"/>
-            <v:textbox style="mso-next-textbox:#_x0000_s1043">
+            <v:textbox style="mso-next-textbox:#_x0000_s1039">
               <w:txbxContent>
                 <w:p>
                   <w:pPr>
@@ -6711,23 +6335,13 @@
       <w:bookmarkStart w:id="29" w:name="_Toc364979896"/>
       <w:r>
         <w:lastRenderedPageBreak/>
-        <w:t xml:space="preserve">3.8 </w:t>
-      </w:r>
-      <w:proofErr w:type="spellStart"/>
-      <w:r>
-        <w:t>Xamarin</w:t>
+        <w:t>3.8 Xamarin</w:t>
       </w:r>
       <w:bookmarkEnd w:id="29"/>
-      <w:proofErr w:type="spellEnd"/>
     </w:p>
     <w:p>
-      <w:proofErr w:type="spellStart"/>
-      <w:r>
-        <w:t>Xamarin</w:t>
-      </w:r>
-      <w:proofErr w:type="spellEnd"/>
-      <w:r>
-        <w:t xml:space="preserve"> is the framework used to develop a cross platform application for Android and Windows Mobile Phones.</w:t>
+      <w:r>
+        <w:t>Xamarin is the framework used to develop a cross platform application for Android and Windows Mobile Phones.</w:t>
       </w:r>
     </w:p>
     <w:p>
@@ -6785,13 +6399,8 @@
               <w:pStyle w:val="NoSpacing"/>
               <w:cnfStyle w:val="000000100000" w:firstRow="0" w:lastRow="0" w:firstColumn="0" w:lastColumn="0" w:oddVBand="0" w:evenVBand="0" w:oddHBand="1" w:evenHBand="0" w:firstRowFirstColumn="0" w:firstRowLastColumn="0" w:lastRowFirstColumn="0" w:lastRowLastColumn="0"/>
             </w:pPr>
-            <w:proofErr w:type="spellStart"/>
-            <w:r>
-              <w:t>Xamarin</w:t>
-            </w:r>
-            <w:proofErr w:type="spellEnd"/>
-            <w:r>
-              <w:t xml:space="preserve"> Inc.</w:t>
+            <w:r>
+              <w:t>Xamarin Inc.</w:t>
             </w:r>
           </w:p>
         </w:tc>
@@ -6871,8 +6480,8 @@
           <w:color w:val="551188" w:themeColor="text2"/>
         </w:rPr>
         <w:pict>
-          <v:shape id="_x0000_s1045" type="#_x0000_t202" style="width:465.45pt;height:20pt;mso-left-percent:-10001;mso-top-percent:-10001;mso-position-horizontal:absolute;mso-position-horizontal-relative:char;mso-position-vertical:absolute;mso-position-vertical-relative:line;mso-left-percent:-10001;mso-top-percent:-10001" filled="f" stroked="f">
-            <v:textbox style="mso-next-textbox:#_x0000_s1045">
+          <v:shape id="_x0000_s1038" type="#_x0000_t202" style="width:465.45pt;height:20pt;mso-left-percent:-10001;mso-top-percent:-10001;mso-position-horizontal:absolute;mso-position-horizontal-relative:char;mso-position-vertical:absolute;mso-position-vertical-relative:line;mso-left-percent:-10001;mso-top-percent:-10001" filled="f" stroked="f">
+            <v:textbox style="mso-next-textbox:#_x0000_s1038">
               <w:txbxContent>
                 <w:p>
                   <w:pPr>
@@ -6906,10 +6515,10 @@
       </w:pPr>
       <w:r>
         <w:pict>
-          <v:shape id="_x0000_s1046" type="#_x0000_t202" style="width:462.95pt;height:90.7pt;mso-left-percent:-10001;mso-top-percent:-10001;mso-position-horizontal:absolute;mso-position-horizontal-relative:char;mso-position-vertical:absolute;mso-position-vertical-relative:line;mso-left-percent:-10001;mso-top-percent:-10001" fillcolor="#f2f2f2 [3052]" strokecolor="#518 [3215]" strokeweight="1pt">
+          <v:shape id="_x0000_s1037" type="#_x0000_t202" style="width:462.95pt;height:90.7pt;mso-left-percent:-10001;mso-top-percent:-10001;mso-position-horizontal:absolute;mso-position-horizontal-relative:char;mso-position-vertical:absolute;mso-position-vertical-relative:line;mso-left-percent:-10001;mso-top-percent:-10001" fillcolor="#f2f2f2 [3052]" strokecolor="#518 [3215]" strokeweight="1pt">
             <v:stroke dashstyle="dash"/>
             <v:shadow color="#868686"/>
-            <v:textbox style="mso-next-textbox:#_x0000_s1046">
+            <v:textbox style="mso-next-textbox:#_x0000_s1037">
               <w:txbxContent>
                 <w:p>
                   <w:pPr>
@@ -6972,10 +6581,7 @@
       <w:bookmarkStart w:id="32" w:name="_Toc364979899"/>
       <w:r>
         <w:lastRenderedPageBreak/>
-        <w:t>3.9</w:t>
-      </w:r>
-      <w:r>
-        <w:t xml:space="preserve"> </w:t>
+        <w:t xml:space="preserve">3.9 </w:t>
       </w:r>
       <w:r>
         <w:t>Tek271 Reverse Proxy Server</w:t>
@@ -6993,10 +6599,7 @@
       </w:pPr>
       <w:bookmarkStart w:id="33" w:name="_Toc364979900"/>
       <w:r>
-        <w:t>3.9</w:t>
-      </w:r>
-      <w:r>
-        <w:t>.1 Credit</w:t>
+        <w:t>3.9.1 Credit</w:t>
       </w:r>
       <w:bookmarkEnd w:id="33"/>
     </w:p>
@@ -7151,10 +6754,7 @@
       </w:pPr>
       <w:bookmarkStart w:id="34" w:name="_Toc364979901"/>
       <w:r>
-        <w:t>3.9</w:t>
-      </w:r>
-      <w:r>
-        <w:t xml:space="preserve">.2 License </w:t>
+        <w:t xml:space="preserve">3.9.2 License </w:t>
       </w:r>
       <w:r>
         <w:t>Info</w:t>
@@ -7187,8 +6787,8 @@
           <w:color w:val="551188" w:themeColor="text2"/>
         </w:rPr>
         <w:pict>
-          <v:shape id="_x0000_s1057" type="#_x0000_t202" style="width:465.45pt;height:24.8pt;mso-left-percent:-10001;mso-top-percent:-10001;mso-position-horizontal:absolute;mso-position-horizontal-relative:char;mso-position-vertical:absolute;mso-position-vertical-relative:line;mso-left-percent:-10001;mso-top-percent:-10001" filled="f" stroked="f">
-            <v:textbox style="mso-next-textbox:#_x0000_s1057">
+          <v:shape id="_x0000_s1036" type="#_x0000_t202" style="width:465.45pt;height:24.8pt;mso-left-percent:-10001;mso-top-percent:-10001;mso-position-horizontal:absolute;mso-position-horizontal-relative:char;mso-position-vertical:absolute;mso-position-vertical-relative:line;mso-left-percent:-10001;mso-top-percent:-10001" filled="f" stroked="f">
+            <v:textbox style="mso-next-textbox:#_x0000_s1036">
               <w:txbxContent>
                 <w:p>
                   <w:pPr>
@@ -7223,7 +6823,7 @@
       </w:pPr>
       <w:r>
         <w:pict>
-          <v:shape id="_x0000_s1056" type="#_x0000_t202" style="width:466.95pt;height:57.15pt;mso-left-percent:-10001;mso-top-percent:-10001;mso-position-horizontal:absolute;mso-position-horizontal-relative:char;mso-position-vertical:absolute;mso-position-vertical-relative:line;mso-left-percent:-10001;mso-top-percent:-10001" fillcolor="#f2f2f2 [3052]" strokecolor="#518 [3215]" strokeweight="1pt">
+          <v:shape id="_x0000_s1035" type="#_x0000_t202" style="width:466.95pt;height:57.15pt;mso-left-percent:-10001;mso-top-percent:-10001;mso-position-horizontal:absolute;mso-position-horizontal-relative:char;mso-position-vertical:absolute;mso-position-vertical-relative:line;mso-left-percent:-10001;mso-top-percent:-10001" fillcolor="#f2f2f2 [3052]" strokecolor="#518 [3215]" strokeweight="1pt">
             <v:stroke dashstyle="dash"/>
             <v:shadow color="#868686"/>
             <v:textbox>
@@ -7298,8 +6898,8 @@
       </w:pPr>
       <w:r>
         <w:pict>
-          <v:shape id="_x0000_s1055" type="#_x0000_t202" style="width:465.45pt;height:23.65pt;mso-left-percent:-10001;mso-top-percent:-10001;mso-position-horizontal:absolute;mso-position-horizontal-relative:char;mso-position-vertical:absolute;mso-position-vertical-relative:line;mso-left-percent:-10001;mso-top-percent:-10001" filled="f" stroked="f">
-            <v:textbox style="mso-next-textbox:#_x0000_s1055">
+          <v:shape id="_x0000_s1034" type="#_x0000_t202" style="width:465.45pt;height:23.65pt;mso-left-percent:-10001;mso-top-percent:-10001;mso-position-horizontal:absolute;mso-position-horizontal-relative:char;mso-position-vertical:absolute;mso-position-vertical-relative:line;mso-left-percent:-10001;mso-top-percent:-10001" filled="f" stroked="f">
+            <v:textbox style="mso-next-textbox:#_x0000_s1034">
               <w:txbxContent>
                 <w:p>
                   <w:pPr>
@@ -7328,7 +6928,7 @@
       </w:r>
       <w:r>
         <w:pict>
-          <v:shape id="_x0000_s1054" type="#_x0000_t202" style="width:466.95pt;height:227.85pt;mso-left-percent:-10001;mso-top-percent:-10001;mso-position-horizontal:absolute;mso-position-horizontal-relative:char;mso-position-vertical:absolute;mso-position-vertical-relative:line;mso-left-percent:-10001;mso-top-percent:-10001" fillcolor="#f2f2f2 [3052]" strokecolor="#518 [3215]" strokeweight="1pt">
+          <v:shape id="_x0000_s1033" type="#_x0000_t202" style="width:466.95pt;height:227.85pt;mso-left-percent:-10001;mso-top-percent:-10001;mso-position-horizontal:absolute;mso-position-horizontal-relative:char;mso-position-vertical:absolute;mso-position-vertical-relative:line;mso-left-percent:-10001;mso-top-percent:-10001" fillcolor="#f2f2f2 [3052]" strokecolor="#518 [3215]" strokeweight="1pt">
             <v:stroke dashstyle="dash"/>
             <v:shadow color="#868686"/>
             <v:textbox>
@@ -7376,45 +6976,24 @@
                     <w:pStyle w:val="NoSpacing"/>
                   </w:pPr>
                   <w:r>
-                    <w:t xml:space="preserve"> * </w:t>
-                  </w:r>
-                  <w:proofErr w:type="gramStart"/>
-                  <w:r>
-                    <w:t>it</w:t>
-                  </w:r>
-                  <w:proofErr w:type="gramEnd"/>
-                  <w:r>
-                    <w:t xml:space="preserve"> under the terms of the GNU Lesser General Public License as published by</w:t>
-                  </w:r>
-                </w:p>
-                <w:p>
-                  <w:pPr>
-                    <w:pStyle w:val="NoSpacing"/>
-                  </w:pPr>
-                  <w:r>
-                    <w:t xml:space="preserve"> * </w:t>
-                  </w:r>
-                  <w:proofErr w:type="gramStart"/>
-                  <w:r>
-                    <w:t>the</w:t>
-                  </w:r>
-                  <w:proofErr w:type="gramEnd"/>
-                  <w:r>
-                    <w:t xml:space="preserve"> Free Software Foundation, either version 3 of the License, or</w:t>
-                  </w:r>
-                </w:p>
-                <w:p>
-                  <w:pPr>
-                    <w:pStyle w:val="NoSpacing"/>
-                  </w:pPr>
-                  <w:r>
-                    <w:t xml:space="preserve"> </w:t>
-                  </w:r>
-                  <w:proofErr w:type="gramStart"/>
-                  <w:r>
-                    <w:t>* (at your option) any later version.</w:t>
-                  </w:r>
-                  <w:proofErr w:type="gramEnd"/>
+                    <w:t xml:space="preserve"> * it under the terms of the GNU Lesser General Public License as published by</w:t>
+                  </w:r>
+                </w:p>
+                <w:p>
+                  <w:pPr>
+                    <w:pStyle w:val="NoSpacing"/>
+                  </w:pPr>
+                  <w:r>
+                    <w:t xml:space="preserve"> * the Free Software Foundation, either version 3 of the License, or</w:t>
+                  </w:r>
+                </w:p>
+                <w:p>
+                  <w:pPr>
+                    <w:pStyle w:val="NoSpacing"/>
+                  </w:pPr>
+                  <w:r>
+                    <w:t xml:space="preserve"> * (at your option) any later version.</w:t>
+                  </w:r>
                 </w:p>
                 <w:p>
                   <w:pPr>
@@ -7437,15 +7016,7 @@
                     <w:pStyle w:val="NoSpacing"/>
                   </w:pPr>
                   <w:r>
-                    <w:t xml:space="preserve"> * </w:t>
-                  </w:r>
-                  <w:proofErr w:type="gramStart"/>
-                  <w:r>
-                    <w:t>but</w:t>
-                  </w:r>
-                  <w:proofErr w:type="gramEnd"/>
-                  <w:r>
-                    <w:t xml:space="preserve"> WITHOUT ANY WARRANTY; without even the implied warranty of</w:t>
+                    <w:t xml:space="preserve"> * but WITHOUT ANY WARRANTY; without even the implied warranty of</w:t>
                   </w:r>
                 </w:p>
                 <w:p>
@@ -7485,15 +7056,7 @@
                     <w:pStyle w:val="NoSpacing"/>
                   </w:pPr>
                   <w:r>
-                    <w:t xml:space="preserve"> * </w:t>
-                  </w:r>
-                  <w:proofErr w:type="gramStart"/>
-                  <w:r>
-                    <w:t>along</w:t>
-                  </w:r>
-                  <w:proofErr w:type="gramEnd"/>
-                  <w:r>
-                    <w:t xml:space="preserve"> with Tek271 Reverse Proxy Server.  If not, see http://www.gnu.org/licenses/</w:t>
+                    <w:t xml:space="preserve"> * along with Tek271 Reverse Proxy Server.  If not, see http://www.gnu.org/licenses/</w:t>
                   </w:r>
                 </w:p>
                 <w:p>
@@ -7519,24 +7082,13 @@
       <w:bookmarkStart w:id="35" w:name="_Toc364979902"/>
       <w:r>
         <w:lastRenderedPageBreak/>
-        <w:t>3.10</w:t>
-      </w:r>
-      <w:r>
-        <w:t xml:space="preserve"> Android OS</w:t>
+        <w:t>3.10 Android OS</w:t>
       </w:r>
       <w:bookmarkEnd w:id="35"/>
     </w:p>
     <w:p>
       <w:r>
-        <w:t xml:space="preserve">The Android Operating System is an open source project. I wrote code that was developed for the android </w:t>
-      </w:r>
-      <w:proofErr w:type="spellStart"/>
-      <w:r>
-        <w:t>os</w:t>
-      </w:r>
-      <w:proofErr w:type="spellEnd"/>
-      <w:r>
-        <w:t>.</w:t>
+        <w:t>The Android Operating System is an open source project. I wrote code that was developed for the android os.</w:t>
       </w:r>
     </w:p>
     <w:p>
@@ -7545,10 +7097,7 @@
       </w:pPr>
       <w:bookmarkStart w:id="36" w:name="_Toc364979903"/>
       <w:r>
-        <w:t>3.10</w:t>
-      </w:r>
-      <w:r>
-        <w:t>.1 Credit</w:t>
+        <w:t>3.10.1 Credit</w:t>
       </w:r>
       <w:bookmarkEnd w:id="36"/>
     </w:p>
@@ -7658,10 +7207,7 @@
       </w:pPr>
       <w:bookmarkStart w:id="37" w:name="_Toc364979904"/>
       <w:r>
-        <w:t>3.10</w:t>
-      </w:r>
-      <w:r>
-        <w:t>.2 License Info</w:t>
+        <w:t>3.10.2 License Info</w:t>
       </w:r>
       <w:bookmarkEnd w:id="37"/>
     </w:p>
@@ -7671,25 +7217,17 @@
       </w:pPr>
       <w:r>
         <w:pict>
-          <v:shape id="_x0000_s1053" type="#_x0000_t202" style="width:466.95pt;height:234.2pt;mso-left-percent:-10001;mso-top-percent:-10001;mso-position-horizontal:absolute;mso-position-horizontal-relative:char;mso-position-vertical:absolute;mso-position-vertical-relative:line;mso-left-percent:-10001;mso-top-percent:-10001" fillcolor="#f2f2f2 [3052]" strokecolor="#518 [3215]" strokeweight="1pt">
+          <v:shape id="_x0000_s1032" type="#_x0000_t202" style="width:466.95pt;height:234.2pt;mso-left-percent:-10001;mso-top-percent:-10001;mso-position-horizontal:absolute;mso-position-horizontal-relative:char;mso-position-vertical:absolute;mso-position-vertical-relative:line;mso-left-percent:-10001;mso-top-percent:-10001" fillcolor="#f2f2f2 [3052]" strokecolor="#518 [3215]" strokeweight="1pt">
             <v:stroke dashstyle="dash"/>
             <v:shadow color="#868686"/>
-            <v:textbox style="mso-next-textbox:#_x0000_s1053">
+            <v:textbox style="mso-next-textbox:#_x0000_s1032">
               <w:txbxContent>
                 <w:p>
                   <w:pPr>
                     <w:pStyle w:val="NoSpacing"/>
                   </w:pPr>
                   <w:r>
-                    <w:t xml:space="preserve">Copyright (c) 2005-2008, </w:t>
-                  </w:r>
-                  <w:proofErr w:type="gramStart"/>
-                  <w:r>
-                    <w:t>The</w:t>
-                  </w:r>
-                  <w:proofErr w:type="gramEnd"/>
-                  <w:r>
-                    <w:t xml:space="preserve"> Android Open Source Project</w:t>
+                    <w:t>Copyright (c) 2005-2008, The Android Open Source Project</w:t>
                   </w:r>
                 </w:p>
                 <w:p>
@@ -7710,15 +7248,7 @@
                     <w:pStyle w:val="NoSpacing"/>
                   </w:pPr>
                   <w:r>
-                    <w:t xml:space="preserve">   </w:t>
-                  </w:r>
-                  <w:proofErr w:type="gramStart"/>
-                  <w:r>
-                    <w:t>you</w:t>
-                  </w:r>
-                  <w:proofErr w:type="gramEnd"/>
-                  <w:r>
-                    <w:t xml:space="preserve"> may not use this file except in compliance with the License.</w:t>
+                    <w:t xml:space="preserve">   you may not use this file except in compliance with the License.</w:t>
                   </w:r>
                 </w:p>
                 <w:p>
@@ -7739,31 +7269,15 @@
                     <w:pStyle w:val="NoSpacing"/>
                   </w:pPr>
                   <w:r>
-                    <w:t xml:space="preserve">   </w:t>
-                  </w:r>
-                  <w:proofErr w:type="gramStart"/>
-                  <w:r>
-                    <w:t>distributed</w:t>
-                  </w:r>
-                  <w:proofErr w:type="gramEnd"/>
-                  <w:r>
-                    <w:t xml:space="preserve"> under the License is distributed on an "AS IS" BASIS,</w:t>
-                  </w:r>
-                </w:p>
-                <w:p>
-                  <w:pPr>
-                    <w:pStyle w:val="NoSpacing"/>
-                  </w:pPr>
-                  <w:r>
-                    <w:t xml:space="preserve">   WITHOUT WARRANTIES OR CONDITIONS OF ANY KIND, either </w:t>
-                  </w:r>
-                  <w:proofErr w:type="gramStart"/>
-                  <w:r>
-                    <w:t>express</w:t>
-                  </w:r>
-                  <w:proofErr w:type="gramEnd"/>
-                  <w:r>
-                    <w:t xml:space="preserve"> or implied.</w:t>
+                    <w:t xml:space="preserve">   distributed under the License is distributed on an "AS IS" BASIS,</w:t>
+                  </w:r>
+                </w:p>
+                <w:p>
+                  <w:pPr>
+                    <w:pStyle w:val="NoSpacing"/>
+                  </w:pPr>
+                  <w:r>
+                    <w:t xml:space="preserve">   WITHOUT WARRANTIES OR CONDITIONS OF ANY KIND, either express or implied.</w:t>
                   </w:r>
                 </w:p>
                 <w:p>
@@ -7779,15 +7293,7 @@
                     <w:pStyle w:val="NoSpacing"/>
                   </w:pPr>
                   <w:r>
-                    <w:t xml:space="preserve">   </w:t>
-                  </w:r>
-                  <w:proofErr w:type="gramStart"/>
-                  <w:r>
-                    <w:t>limitations</w:t>
-                  </w:r>
-                  <w:proofErr w:type="gramEnd"/>
-                  <w:r>
-                    <w:t xml:space="preserve"> under the License.</w:t>
+                    <w:t xml:space="preserve">   limitations under the License.</w:t>
                   </w:r>
                 </w:p>
                 <w:p>
@@ -7853,21 +7359,7 @@
         <w:rPr>
           <w:color w:val="551188" w:themeColor="text2"/>
         </w:rPr>
-        <w:t>(</w:t>
-      </w:r>
-      <w:proofErr w:type="gramStart"/>
-      <w:r>
-        <w:rPr>
-          <w:color w:val="551188" w:themeColor="text2"/>
-        </w:rPr>
-        <w:t>continued</w:t>
-      </w:r>
-      <w:proofErr w:type="gramEnd"/>
-      <w:r>
-        <w:rPr>
-          <w:color w:val="551188" w:themeColor="text2"/>
-        </w:rPr>
-        <w:t>)</w:t>
+        <w:t>(continued)</w:t>
       </w:r>
     </w:p>
     <w:p>
@@ -7879,10 +7371,10 @@
       </w:pPr>
       <w:r>
         <w:pict>
-          <v:shape id="_x0000_s1052" type="#_x0000_t202" style="width:461pt;height:523.4pt;mso-left-percent:-10001;mso-top-percent:-10001;mso-position-horizontal:absolute;mso-position-horizontal-relative:char;mso-position-vertical:absolute;mso-position-vertical-relative:line;mso-left-percent:-10001;mso-top-percent:-10001" fillcolor="#f2f2f2 [3052]" strokecolor="#518 [3215]" strokeweight="1pt">
+          <v:shape id="_x0000_s1031" type="#_x0000_t202" style="width:461pt;height:523.4pt;mso-left-percent:-10001;mso-top-percent:-10001;mso-position-horizontal:absolute;mso-position-horizontal-relative:char;mso-position-vertical:absolute;mso-position-vertical-relative:line;mso-left-percent:-10001;mso-top-percent:-10001" fillcolor="#f2f2f2 [3052]" strokecolor="#518 [3215]" strokeweight="1pt">
             <v:stroke dashstyle="dash"/>
             <v:shadow color="#868686"/>
-            <v:textbox style="mso-next-textbox:#_x0000_s1052">
+            <v:textbox style="mso-next-textbox:#_x0000_s1031">
               <w:txbxContent>
                 <w:p>
                   <w:pPr>
@@ -7923,15 +7415,7 @@
                     <w:pStyle w:val="NoSpacing"/>
                   </w:pPr>
                   <w:r>
-                    <w:t xml:space="preserve">      </w:t>
-                  </w:r>
-                  <w:proofErr w:type="gramStart"/>
-                  <w:r>
-                    <w:t>and</w:t>
-                  </w:r>
-                  <w:proofErr w:type="gramEnd"/>
-                  <w:r>
-                    <w:t xml:space="preserve"> distribution as defined by Sections 1 through 9 of this document.</w:t>
+                    <w:t xml:space="preserve">      and distribution as defined by Sections 1 through 9 of this document.</w:t>
                   </w:r>
                 </w:p>
                 <w:p>
@@ -7952,15 +7436,7 @@
                     <w:pStyle w:val="NoSpacing"/>
                   </w:pPr>
                   <w:r>
-                    <w:t xml:space="preserve">      </w:t>
-                  </w:r>
-                  <w:proofErr w:type="gramStart"/>
-                  <w:r>
-                    <w:t>the</w:t>
-                  </w:r>
-                  <w:proofErr w:type="gramEnd"/>
-                  <w:r>
-                    <w:t xml:space="preserve"> copyright owner that is granting the License.</w:t>
+                    <w:t xml:space="preserve">      the copyright owner that is granting the License.</w:t>
                   </w:r>
                 </w:p>
                 <w:p>
@@ -7981,103 +7457,47 @@
                     <w:pStyle w:val="NoSpacing"/>
                   </w:pPr>
                   <w:r>
-                    <w:t xml:space="preserve">      </w:t>
-                  </w:r>
-                  <w:proofErr w:type="gramStart"/>
-                  <w:r>
-                    <w:t>other</w:t>
-                  </w:r>
-                  <w:proofErr w:type="gramEnd"/>
-                  <w:r>
-                    <w:t xml:space="preserve"> entities that control, are controlled by, or are under common</w:t>
-                  </w:r>
-                </w:p>
-                <w:p>
-                  <w:pPr>
-                    <w:pStyle w:val="NoSpacing"/>
-                  </w:pPr>
-                  <w:r>
-                    <w:t xml:space="preserve">      </w:t>
-                  </w:r>
-                  <w:proofErr w:type="gramStart"/>
-                  <w:r>
-                    <w:t>control</w:t>
-                  </w:r>
-                  <w:proofErr w:type="gramEnd"/>
-                  <w:r>
-                    <w:t xml:space="preserve"> with that entity. For the purposes of this definition,</w:t>
-                  </w:r>
-                </w:p>
-                <w:p>
-                  <w:pPr>
-                    <w:pStyle w:val="NoSpacing"/>
-                  </w:pPr>
-                  <w:r>
-                    <w:t xml:space="preserve">      "</w:t>
-                  </w:r>
-                  <w:proofErr w:type="gramStart"/>
-                  <w:r>
-                    <w:t>control</w:t>
-                  </w:r>
-                  <w:proofErr w:type="gramEnd"/>
-                  <w:r>
-                    <w:t>" means (</w:t>
-                  </w:r>
-                  <w:proofErr w:type="spellStart"/>
-                  <w:r>
-                    <w:t>i</w:t>
-                  </w:r>
-                  <w:proofErr w:type="spellEnd"/>
-                  <w:r>
-                    <w:t>) the power, direct or indirect, to cause the</w:t>
-                  </w:r>
-                </w:p>
-                <w:p>
-                  <w:pPr>
-                    <w:pStyle w:val="NoSpacing"/>
-                  </w:pPr>
-                  <w:r>
-                    <w:t xml:space="preserve">      </w:t>
-                  </w:r>
-                  <w:proofErr w:type="gramStart"/>
-                  <w:r>
-                    <w:t>direction</w:t>
-                  </w:r>
-                  <w:proofErr w:type="gramEnd"/>
-                  <w:r>
-                    <w:t xml:space="preserve"> or management of such entity, whether by contract or</w:t>
-                  </w:r>
-                </w:p>
-                <w:p>
-                  <w:pPr>
-                    <w:pStyle w:val="NoSpacing"/>
-                  </w:pPr>
-                  <w:r>
-                    <w:t xml:space="preserve">      </w:t>
-                  </w:r>
-                  <w:proofErr w:type="gramStart"/>
-                  <w:r>
-                    <w:t>otherwise</w:t>
-                  </w:r>
-                  <w:proofErr w:type="gramEnd"/>
-                  <w:r>
-                    <w:t>, or (ii) ownership of fifty percent (50%) or more of the</w:t>
-                  </w:r>
-                </w:p>
-                <w:p>
-                  <w:pPr>
-                    <w:pStyle w:val="NoSpacing"/>
-                  </w:pPr>
-                  <w:r>
-                    <w:t xml:space="preserve">      </w:t>
-                  </w:r>
-                  <w:proofErr w:type="gramStart"/>
-                  <w:r>
-                    <w:t>outstanding</w:t>
-                  </w:r>
-                  <w:proofErr w:type="gramEnd"/>
-                  <w:r>
-                    <w:t xml:space="preserve"> shares, or (iii) beneficial ownership of such entity.</w:t>
+                    <w:t xml:space="preserve">      other entities that control, are controlled by, or are under common</w:t>
+                  </w:r>
+                </w:p>
+                <w:p>
+                  <w:pPr>
+                    <w:pStyle w:val="NoSpacing"/>
+                  </w:pPr>
+                  <w:r>
+                    <w:t xml:space="preserve">      control with that entity. For the purposes of this definition,</w:t>
+                  </w:r>
+                </w:p>
+                <w:p>
+                  <w:pPr>
+                    <w:pStyle w:val="NoSpacing"/>
+                  </w:pPr>
+                  <w:r>
+                    <w:t xml:space="preserve">      "control" means (i) the power, direct or indirect, to cause the</w:t>
+                  </w:r>
+                </w:p>
+                <w:p>
+                  <w:pPr>
+                    <w:pStyle w:val="NoSpacing"/>
+                  </w:pPr>
+                  <w:r>
+                    <w:t xml:space="preserve">      direction or management of such entity, whether by contract or</w:t>
+                  </w:r>
+                </w:p>
+                <w:p>
+                  <w:pPr>
+                    <w:pStyle w:val="NoSpacing"/>
+                  </w:pPr>
+                  <w:r>
+                    <w:t xml:space="preserve">      otherwise, or (ii) ownership of fifty percent (50%) or more of the</w:t>
+                  </w:r>
+                </w:p>
+                <w:p>
+                  <w:pPr>
+                    <w:pStyle w:val="NoSpacing"/>
+                  </w:pPr>
+                  <w:r>
+                    <w:t xml:space="preserve">      outstanding shares, or (iii) beneficial ownership of such entity.</w:t>
                   </w:r>
                 </w:p>
                 <w:p>
@@ -8098,15 +7518,7 @@
                     <w:pStyle w:val="NoSpacing"/>
                   </w:pPr>
                   <w:r>
-                    <w:t xml:space="preserve">      </w:t>
-                  </w:r>
-                  <w:proofErr w:type="gramStart"/>
-                  <w:r>
-                    <w:t>exercising</w:t>
-                  </w:r>
-                  <w:proofErr w:type="gramEnd"/>
-                  <w:r>
-                    <w:t xml:space="preserve"> permissions granted by this License.</w:t>
+                    <w:t xml:space="preserve">      exercising permissions granted by this License.</w:t>
                   </w:r>
                 </w:p>
                 <w:p>
@@ -8127,31 +7539,15 @@
                     <w:pStyle w:val="NoSpacing"/>
                   </w:pPr>
                   <w:r>
-                    <w:t xml:space="preserve">      </w:t>
-                  </w:r>
-                  <w:proofErr w:type="gramStart"/>
-                  <w:r>
-                    <w:t>including</w:t>
-                  </w:r>
-                  <w:proofErr w:type="gramEnd"/>
-                  <w:r>
-                    <w:t xml:space="preserve"> but not limited to software source code, documentation</w:t>
-                  </w:r>
-                </w:p>
-                <w:p>
-                  <w:pPr>
-                    <w:pStyle w:val="NoSpacing"/>
-                  </w:pPr>
-                  <w:r>
-                    <w:t xml:space="preserve">      </w:t>
-                  </w:r>
-                  <w:proofErr w:type="gramStart"/>
-                  <w:r>
-                    <w:t>source</w:t>
-                  </w:r>
-                  <w:proofErr w:type="gramEnd"/>
-                  <w:r>
-                    <w:t>, and configuration files.</w:t>
+                    <w:t xml:space="preserve">      including but not limited to software source code, documentation</w:t>
+                  </w:r>
+                </w:p>
+                <w:p>
+                  <w:pPr>
+                    <w:pStyle w:val="NoSpacing"/>
+                  </w:pPr>
+                  <w:r>
+                    <w:t xml:space="preserve">      source, and configuration files.</w:t>
                   </w:r>
                 </w:p>
                 <w:p>
@@ -8172,47 +7568,23 @@
                     <w:pStyle w:val="NoSpacing"/>
                   </w:pPr>
                   <w:r>
-                    <w:t xml:space="preserve">      </w:t>
-                  </w:r>
-                  <w:proofErr w:type="gramStart"/>
-                  <w:r>
-                    <w:t>transformation</w:t>
-                  </w:r>
-                  <w:proofErr w:type="gramEnd"/>
-                  <w:r>
-                    <w:t xml:space="preserve"> or translation of a Source form, including but</w:t>
-                  </w:r>
-                </w:p>
-                <w:p>
-                  <w:pPr>
-                    <w:pStyle w:val="NoSpacing"/>
-                  </w:pPr>
-                  <w:r>
-                    <w:t xml:space="preserve">      </w:t>
-                  </w:r>
-                  <w:proofErr w:type="gramStart"/>
-                  <w:r>
-                    <w:t>not</w:t>
-                  </w:r>
-                  <w:proofErr w:type="gramEnd"/>
-                  <w:r>
-                    <w:t xml:space="preserve"> limited to compiled object code, generated documentation,</w:t>
-                  </w:r>
-                </w:p>
-                <w:p>
-                  <w:pPr>
-                    <w:pStyle w:val="NoSpacing"/>
-                  </w:pPr>
-                  <w:r>
-                    <w:t xml:space="preserve">      </w:t>
-                  </w:r>
-                  <w:proofErr w:type="gramStart"/>
-                  <w:r>
-                    <w:t>and</w:t>
-                  </w:r>
-                  <w:proofErr w:type="gramEnd"/>
-                  <w:r>
-                    <w:t xml:space="preserve"> conversions to other media types.</w:t>
+                    <w:t xml:space="preserve">      transformation or translation of a Source form, including but</w:t>
+                  </w:r>
+                </w:p>
+                <w:p>
+                  <w:pPr>
+                    <w:pStyle w:val="NoSpacing"/>
+                  </w:pPr>
+                  <w:r>
+                    <w:t xml:space="preserve">      not limited to compiled object code, generated documentation,</w:t>
+                  </w:r>
+                </w:p>
+                <w:p>
+                  <w:pPr>
+                    <w:pStyle w:val="NoSpacing"/>
+                  </w:pPr>
+                  <w:r>
+                    <w:t xml:space="preserve">      and conversions to other media types.</w:t>
                   </w:r>
                 </w:p>
                 <w:p>
@@ -8241,31 +7613,15 @@
                     <w:pStyle w:val="NoSpacing"/>
                   </w:pPr>
                   <w:r>
-                    <w:t xml:space="preserve">      </w:t>
-                  </w:r>
-                  <w:proofErr w:type="gramStart"/>
-                  <w:r>
-                    <w:t>copyright</w:t>
-                  </w:r>
-                  <w:proofErr w:type="gramEnd"/>
-                  <w:r>
-                    <w:t xml:space="preserve"> notice that is included in or attached to the work</w:t>
-                  </w:r>
-                </w:p>
-                <w:p>
-                  <w:pPr>
-                    <w:pStyle w:val="NoSpacing"/>
-                  </w:pPr>
-                  <w:r>
-                    <w:t xml:space="preserve">      (</w:t>
-                  </w:r>
-                  <w:proofErr w:type="gramStart"/>
-                  <w:r>
-                    <w:t>an</w:t>
-                  </w:r>
-                  <w:proofErr w:type="gramEnd"/>
-                  <w:r>
-                    <w:t xml:space="preserve"> example is provided in the Appendix below).</w:t>
+                    <w:t xml:space="preserve">      copyright notice that is included in or attached to the work</w:t>
+                  </w:r>
+                </w:p>
+                <w:p>
+                  <w:pPr>
+                    <w:pStyle w:val="NoSpacing"/>
+                  </w:pPr>
+                  <w:r>
+                    <w:t xml:space="preserve">      (an example is provided in the Appendix below).</w:t>
                   </w:r>
                 </w:p>
                 <w:p>
@@ -8289,21 +7645,7 @@
         <w:rPr>
           <w:color w:val="551188" w:themeColor="text2"/>
         </w:rPr>
-        <w:t>(</w:t>
-      </w:r>
-      <w:proofErr w:type="gramStart"/>
-      <w:r>
-        <w:rPr>
-          <w:color w:val="551188" w:themeColor="text2"/>
-        </w:rPr>
-        <w:t>continued</w:t>
-      </w:r>
-      <w:proofErr w:type="gramEnd"/>
-      <w:r>
-        <w:rPr>
-          <w:color w:val="551188" w:themeColor="text2"/>
-        </w:rPr>
-        <w:t>)</w:t>
+        <w:t>(continued)</w:t>
       </w:r>
     </w:p>
     <w:p/>
@@ -8324,10 +7666,10 @@
           <w:color w:val="551188" w:themeColor="text2"/>
         </w:rPr>
         <w:pict>
-          <v:shape id="_x0000_s1051" type="#_x0000_t202" style="width:462.95pt;height:498.8pt;mso-left-percent:-10001;mso-top-percent:-10001;mso-position-horizontal:absolute;mso-position-horizontal-relative:char;mso-position-vertical:absolute;mso-position-vertical-relative:line;mso-left-percent:-10001;mso-top-percent:-10001" fillcolor="#f2f2f2 [3052]" strokecolor="#518 [3215]" strokeweight="1pt">
+          <v:shape id="_x0000_s1030" type="#_x0000_t202" style="width:462.95pt;height:498.8pt;mso-left-percent:-10001;mso-top-percent:-10001;mso-position-horizontal:absolute;mso-position-horizontal-relative:char;mso-position-vertical:absolute;mso-position-vertical-relative:line;mso-left-percent:-10001;mso-top-percent:-10001" fillcolor="#f2f2f2 [3052]" strokecolor="#518 [3215]" strokeweight="1pt">
             <v:stroke dashstyle="dash"/>
             <v:shadow color="#868686"/>
-            <v:textbox style="mso-next-textbox:#_x0000_s1051">
+            <v:textbox style="mso-next-textbox:#_x0000_s1030">
               <w:txbxContent>
                 <w:p>
                   <w:pPr>
@@ -8342,95 +7684,47 @@
                     <w:pStyle w:val="NoSpacing"/>
                   </w:pPr>
                   <w:r>
-                    <w:t xml:space="preserve">      </w:t>
-                  </w:r>
-                  <w:proofErr w:type="gramStart"/>
-                  <w:r>
-                    <w:t>form</w:t>
-                  </w:r>
-                  <w:proofErr w:type="gramEnd"/>
-                  <w:r>
-                    <w:t>, that is based on (or derived from) the Work and for which the</w:t>
-                  </w:r>
-                </w:p>
-                <w:p>
-                  <w:pPr>
-                    <w:pStyle w:val="NoSpacing"/>
-                  </w:pPr>
-                  <w:r>
-                    <w:t xml:space="preserve">      </w:t>
-                  </w:r>
-                  <w:proofErr w:type="gramStart"/>
-                  <w:r>
-                    <w:t>editorial</w:t>
-                  </w:r>
-                  <w:proofErr w:type="gramEnd"/>
-                  <w:r>
-                    <w:t xml:space="preserve"> revisions, annotations, elaborations, or other modifications</w:t>
-                  </w:r>
-                </w:p>
-                <w:p>
-                  <w:pPr>
-                    <w:pStyle w:val="NoSpacing"/>
-                  </w:pPr>
-                  <w:r>
-                    <w:t xml:space="preserve">      </w:t>
-                  </w:r>
-                  <w:proofErr w:type="gramStart"/>
-                  <w:r>
-                    <w:t>represent</w:t>
-                  </w:r>
-                  <w:proofErr w:type="gramEnd"/>
-                  <w:r>
-                    <w:t>, as a whole, an original work of authorship. For the purposes</w:t>
-                  </w:r>
-                </w:p>
-                <w:p>
-                  <w:pPr>
-                    <w:pStyle w:val="NoSpacing"/>
-                  </w:pPr>
-                  <w:r>
-                    <w:t xml:space="preserve">      </w:t>
-                  </w:r>
-                  <w:proofErr w:type="gramStart"/>
-                  <w:r>
-                    <w:t>of</w:t>
-                  </w:r>
-                  <w:proofErr w:type="gramEnd"/>
-                  <w:r>
-                    <w:t xml:space="preserve"> this License, Derivative Works shall not include works that remain</w:t>
-                  </w:r>
-                </w:p>
-                <w:p>
-                  <w:pPr>
-                    <w:pStyle w:val="NoSpacing"/>
-                  </w:pPr>
-                  <w:r>
-                    <w:t xml:space="preserve">      </w:t>
-                  </w:r>
-                  <w:proofErr w:type="gramStart"/>
-                  <w:r>
-                    <w:t>separable</w:t>
-                  </w:r>
-                  <w:proofErr w:type="gramEnd"/>
-                  <w:r>
-                    <w:t xml:space="preserve"> from, or merely link (or bind by name) to the interfaces of,</w:t>
-                  </w:r>
-                </w:p>
-                <w:p>
-                  <w:pPr>
-                    <w:pStyle w:val="NoSpacing"/>
-                  </w:pPr>
-                  <w:r>
-                    <w:t xml:space="preserve">      </w:t>
-                  </w:r>
-                  <w:proofErr w:type="gramStart"/>
-                  <w:r>
-                    <w:t>the</w:t>
-                  </w:r>
-                  <w:proofErr w:type="gramEnd"/>
-                  <w:r>
-                    <w:t xml:space="preserve"> Work and Derivative Works thereof.</w:t>
+                    <w:t xml:space="preserve">      form, that is based on (or derived from) the Work and for which the</w:t>
+                  </w:r>
+                </w:p>
+                <w:p>
+                  <w:pPr>
+                    <w:pStyle w:val="NoSpacing"/>
+                  </w:pPr>
+                  <w:r>
+                    <w:t xml:space="preserve">      editorial revisions, annotations, elaborations, or other modifications</w:t>
+                  </w:r>
+                </w:p>
+                <w:p>
+                  <w:pPr>
+                    <w:pStyle w:val="NoSpacing"/>
+                  </w:pPr>
+                  <w:r>
+                    <w:t xml:space="preserve">      represent, as a whole, an original work of authorship. For the purposes</w:t>
+                  </w:r>
+                </w:p>
+                <w:p>
+                  <w:pPr>
+                    <w:pStyle w:val="NoSpacing"/>
+                  </w:pPr>
+                  <w:r>
+                    <w:t xml:space="preserve">      of this License, Derivative Works shall not include works that remain</w:t>
+                  </w:r>
+                </w:p>
+                <w:p>
+                  <w:pPr>
+                    <w:pStyle w:val="NoSpacing"/>
+                  </w:pPr>
+                  <w:r>
+                    <w:t xml:space="preserve">      separable from, or merely link (or bind by name) to the interfaces of,</w:t>
+                  </w:r>
+                </w:p>
+                <w:p>
+                  <w:pPr>
+                    <w:pStyle w:val="NoSpacing"/>
+                  </w:pPr>
+                  <w:r>
+                    <w:t xml:space="preserve">      the Work and Derivative Works thereof.</w:t>
                   </w:r>
                 </w:p>
                 <w:p>
@@ -8451,143 +7745,71 @@
                     <w:pStyle w:val="NoSpacing"/>
                   </w:pPr>
                   <w:r>
-                    <w:t xml:space="preserve">      </w:t>
-                  </w:r>
-                  <w:proofErr w:type="gramStart"/>
-                  <w:r>
-                    <w:t>the</w:t>
-                  </w:r>
-                  <w:proofErr w:type="gramEnd"/>
-                  <w:r>
-                    <w:t xml:space="preserve"> original version of the Work and any modifications or additions</w:t>
-                  </w:r>
-                </w:p>
-                <w:p>
-                  <w:pPr>
-                    <w:pStyle w:val="NoSpacing"/>
-                  </w:pPr>
-                  <w:r>
-                    <w:t xml:space="preserve">      </w:t>
-                  </w:r>
-                  <w:proofErr w:type="gramStart"/>
-                  <w:r>
-                    <w:t>to</w:t>
-                  </w:r>
-                  <w:proofErr w:type="gramEnd"/>
-                  <w:r>
-                    <w:t xml:space="preserve"> that Work or Derivative Works thereof, that is intentionally</w:t>
-                  </w:r>
-                </w:p>
-                <w:p>
-                  <w:pPr>
-                    <w:pStyle w:val="NoSpacing"/>
-                  </w:pPr>
-                  <w:r>
-                    <w:t xml:space="preserve">      </w:t>
-                  </w:r>
-                  <w:proofErr w:type="gramStart"/>
-                  <w:r>
-                    <w:t>submitted</w:t>
-                  </w:r>
-                  <w:proofErr w:type="gramEnd"/>
-                  <w:r>
-                    <w:t xml:space="preserve"> to Licensor for inclusion in the Work by the copyright owner</w:t>
-                  </w:r>
-                </w:p>
-                <w:p>
-                  <w:pPr>
-                    <w:pStyle w:val="NoSpacing"/>
-                  </w:pPr>
-                  <w:r>
-                    <w:t xml:space="preserve">      </w:t>
-                  </w:r>
-                  <w:proofErr w:type="gramStart"/>
-                  <w:r>
-                    <w:t>or</w:t>
-                  </w:r>
-                  <w:proofErr w:type="gramEnd"/>
-                  <w:r>
-                    <w:t xml:space="preserve"> by an individual or Legal Entity authorized to submit on behalf of</w:t>
-                  </w:r>
-                </w:p>
-                <w:p>
-                  <w:pPr>
-                    <w:pStyle w:val="NoSpacing"/>
-                  </w:pPr>
-                  <w:r>
-                    <w:t xml:space="preserve">      </w:t>
-                  </w:r>
-                  <w:proofErr w:type="gramStart"/>
-                  <w:r>
-                    <w:t>the</w:t>
-                  </w:r>
-                  <w:proofErr w:type="gramEnd"/>
-                  <w:r>
-                    <w:t xml:space="preserve"> copyright owner. For the purposes of this definition, "submitted"</w:t>
-                  </w:r>
-                </w:p>
-                <w:p>
-                  <w:pPr>
-                    <w:pStyle w:val="NoSpacing"/>
-                  </w:pPr>
-                  <w:r>
-                    <w:t xml:space="preserve">      </w:t>
-                  </w:r>
-                  <w:proofErr w:type="gramStart"/>
-                  <w:r>
-                    <w:t>means</w:t>
-                  </w:r>
-                  <w:proofErr w:type="gramEnd"/>
-                  <w:r>
-                    <w:t xml:space="preserve"> any form of electronic, verbal, or written communication sent</w:t>
-                  </w:r>
-                </w:p>
-                <w:p>
-                  <w:pPr>
-                    <w:pStyle w:val="NoSpacing"/>
-                  </w:pPr>
-                  <w:r>
-                    <w:t xml:space="preserve">      </w:t>
-                  </w:r>
-                  <w:proofErr w:type="gramStart"/>
-                  <w:r>
-                    <w:t>to</w:t>
-                  </w:r>
-                  <w:proofErr w:type="gramEnd"/>
-                  <w:r>
-                    <w:t xml:space="preserve"> the Licensor or its representatives, including but not limited to</w:t>
-                  </w:r>
-                </w:p>
-                <w:p>
-                  <w:pPr>
-                    <w:pStyle w:val="NoSpacing"/>
-                  </w:pPr>
-                  <w:r>
-                    <w:t xml:space="preserve">      </w:t>
-                  </w:r>
-                  <w:proofErr w:type="gramStart"/>
-                  <w:r>
-                    <w:t>communication</w:t>
-                  </w:r>
-                  <w:proofErr w:type="gramEnd"/>
-                  <w:r>
-                    <w:t xml:space="preserve"> on electronic mailing lists, source code control systems,</w:t>
-                  </w:r>
-                </w:p>
-                <w:p>
-                  <w:pPr>
-                    <w:pStyle w:val="NoSpacing"/>
-                  </w:pPr>
-                  <w:r>
-                    <w:t xml:space="preserve">      </w:t>
-                  </w:r>
-                  <w:proofErr w:type="gramStart"/>
-                  <w:r>
-                    <w:t>and</w:t>
-                  </w:r>
-                  <w:proofErr w:type="gramEnd"/>
-                  <w:r>
-                    <w:t xml:space="preserve"> issue tracking systems that are managed by, or on behalf of, the</w:t>
+                    <w:t xml:space="preserve">      the original version of the Work and any modifications or additions</w:t>
+                  </w:r>
+                </w:p>
+                <w:p>
+                  <w:pPr>
+                    <w:pStyle w:val="NoSpacing"/>
+                  </w:pPr>
+                  <w:r>
+                    <w:t xml:space="preserve">      to that Work or Derivative Works thereof, that is intentionally</w:t>
+                  </w:r>
+                </w:p>
+                <w:p>
+                  <w:pPr>
+                    <w:pStyle w:val="NoSpacing"/>
+                  </w:pPr>
+                  <w:r>
+                    <w:t xml:space="preserve">      submitted to Licensor for inclusion in the Work by the copyright owner</w:t>
+                  </w:r>
+                </w:p>
+                <w:p>
+                  <w:pPr>
+                    <w:pStyle w:val="NoSpacing"/>
+                  </w:pPr>
+                  <w:r>
+                    <w:t xml:space="preserve">      or by an individual or Legal Entity authorized to submit on behalf of</w:t>
+                  </w:r>
+                </w:p>
+                <w:p>
+                  <w:pPr>
+                    <w:pStyle w:val="NoSpacing"/>
+                  </w:pPr>
+                  <w:r>
+                    <w:t xml:space="preserve">      the copyright owner. For the purposes of this definition, "submitted"</w:t>
+                  </w:r>
+                </w:p>
+                <w:p>
+                  <w:pPr>
+                    <w:pStyle w:val="NoSpacing"/>
+                  </w:pPr>
+                  <w:r>
+                    <w:t xml:space="preserve">      means any form of electronic, verbal, or written communication sent</w:t>
+                  </w:r>
+                </w:p>
+                <w:p>
+                  <w:pPr>
+                    <w:pStyle w:val="NoSpacing"/>
+                  </w:pPr>
+                  <w:r>
+                    <w:t xml:space="preserve">      to the Licensor or its representatives, including but not limited to</w:t>
+                  </w:r>
+                </w:p>
+                <w:p>
+                  <w:pPr>
+                    <w:pStyle w:val="NoSpacing"/>
+                  </w:pPr>
+                  <w:r>
+                    <w:t xml:space="preserve">      communication on electronic mailing lists, source code control systems,</w:t>
+                  </w:r>
+                </w:p>
+                <w:p>
+                  <w:pPr>
+                    <w:pStyle w:val="NoSpacing"/>
+                  </w:pPr>
+                  <w:r>
+                    <w:t xml:space="preserve">      and issue tracking systems that are managed by, or on behalf of, the</w:t>
                   </w:r>
                 </w:p>
                 <w:p>
@@ -8603,31 +7825,15 @@
                     <w:pStyle w:val="NoSpacing"/>
                   </w:pPr>
                   <w:r>
-                    <w:t xml:space="preserve">      </w:t>
-                  </w:r>
-                  <w:proofErr w:type="gramStart"/>
-                  <w:r>
-                    <w:t>excluding</w:t>
-                  </w:r>
-                  <w:proofErr w:type="gramEnd"/>
-                  <w:r>
-                    <w:t xml:space="preserve"> communication that is conspicuously marked or otherwise</w:t>
-                  </w:r>
-                </w:p>
-                <w:p>
-                  <w:pPr>
-                    <w:pStyle w:val="NoSpacing"/>
-                  </w:pPr>
-                  <w:r>
-                    <w:t xml:space="preserve">      </w:t>
-                  </w:r>
-                  <w:proofErr w:type="gramStart"/>
-                  <w:r>
-                    <w:t>designated</w:t>
-                  </w:r>
-                  <w:proofErr w:type="gramEnd"/>
-                  <w:r>
-                    <w:t xml:space="preserve"> in writing by the copyright owner as "Not a Contribution."</w:t>
+                    <w:t xml:space="preserve">      excluding communication that is conspicuously marked or otherwise</w:t>
+                  </w:r>
+                </w:p>
+                <w:p>
+                  <w:pPr>
+                    <w:pStyle w:val="NoSpacing"/>
+                  </w:pPr>
+                  <w:r>
+                    <w:t xml:space="preserve">      designated in writing by the copyright owner as "Not a Contribution."</w:t>
                   </w:r>
                 </w:p>
                 <w:p>
@@ -8648,31 +7854,15 @@
                     <w:pStyle w:val="NoSpacing"/>
                   </w:pPr>
                   <w:r>
-                    <w:t xml:space="preserve">      </w:t>
-                  </w:r>
-                  <w:proofErr w:type="gramStart"/>
-                  <w:r>
-                    <w:t>on</w:t>
-                  </w:r>
-                  <w:proofErr w:type="gramEnd"/>
-                  <w:r>
-                    <w:t xml:space="preserve"> behalf of whom a Contribution has been received by Licensor and</w:t>
-                  </w:r>
-                </w:p>
-                <w:p>
-                  <w:pPr>
-                    <w:pStyle w:val="NoSpacing"/>
-                  </w:pPr>
-                  <w:r>
-                    <w:t xml:space="preserve">      </w:t>
-                  </w:r>
-                  <w:proofErr w:type="gramStart"/>
-                  <w:r>
-                    <w:t>subsequently</w:t>
-                  </w:r>
-                  <w:proofErr w:type="gramEnd"/>
-                  <w:r>
-                    <w:t xml:space="preserve"> incorporated within the Work.</w:t>
+                    <w:t xml:space="preserve">      on behalf of whom a Contribution has been received by Licensor and</w:t>
+                  </w:r>
+                </w:p>
+                <w:p>
+                  <w:pPr>
+                    <w:pStyle w:val="NoSpacing"/>
+                  </w:pPr>
+                  <w:r>
+                    <w:t xml:space="preserve">      subsequently incorporated within the Work.</w:t>
                   </w:r>
                 </w:p>
                 <w:p>
@@ -8693,63 +7883,31 @@
                     <w:pStyle w:val="NoSpacing"/>
                   </w:pPr>
                   <w:r>
-                    <w:t xml:space="preserve">      </w:t>
-                  </w:r>
-                  <w:proofErr w:type="gramStart"/>
-                  <w:r>
-                    <w:t>this</w:t>
-                  </w:r>
-                  <w:proofErr w:type="gramEnd"/>
-                  <w:r>
-                    <w:t xml:space="preserve"> License, each Contributor hereby grants to You a perpetual,</w:t>
-                  </w:r>
-                </w:p>
-                <w:p>
-                  <w:pPr>
-                    <w:pStyle w:val="NoSpacing"/>
-                  </w:pPr>
-                  <w:r>
-                    <w:t xml:space="preserve">      </w:t>
-                  </w:r>
-                  <w:proofErr w:type="gramStart"/>
-                  <w:r>
-                    <w:t>worldwide</w:t>
-                  </w:r>
-                  <w:proofErr w:type="gramEnd"/>
-                  <w:r>
-                    <w:t>, non-exclusive, no-charge, royalty-free, irrevocable</w:t>
-                  </w:r>
-                </w:p>
-                <w:p>
-                  <w:pPr>
-                    <w:pStyle w:val="NoSpacing"/>
-                  </w:pPr>
-                  <w:r>
-                    <w:t xml:space="preserve">      </w:t>
-                  </w:r>
-                  <w:proofErr w:type="gramStart"/>
-                  <w:r>
-                    <w:t>copyright</w:t>
-                  </w:r>
-                  <w:proofErr w:type="gramEnd"/>
-                  <w:r>
-                    <w:t xml:space="preserve"> license to reproduce, prepare Derivative Works of,</w:t>
-                  </w:r>
-                </w:p>
-                <w:p>
-                  <w:pPr>
-                    <w:pStyle w:val="NoSpacing"/>
-                  </w:pPr>
-                  <w:r>
-                    <w:t xml:space="preserve">      </w:t>
-                  </w:r>
-                  <w:proofErr w:type="gramStart"/>
-                  <w:r>
-                    <w:t>publicly</w:t>
-                  </w:r>
-                  <w:proofErr w:type="gramEnd"/>
-                  <w:r>
-                    <w:t xml:space="preserve"> display, publicly perform, sublicense, and distribute the</w:t>
+                    <w:t xml:space="preserve">      this License, each Contributor hereby grants to You a perpetual,</w:t>
+                  </w:r>
+                </w:p>
+                <w:p>
+                  <w:pPr>
+                    <w:pStyle w:val="NoSpacing"/>
+                  </w:pPr>
+                  <w:r>
+                    <w:t xml:space="preserve">      worldwide, non-exclusive, no-charge, royalty-free, irrevocable</w:t>
+                  </w:r>
+                </w:p>
+                <w:p>
+                  <w:pPr>
+                    <w:pStyle w:val="NoSpacing"/>
+                  </w:pPr>
+                  <w:r>
+                    <w:t xml:space="preserve">      copyright license to reproduce, prepare Derivative Works of,</w:t>
+                  </w:r>
+                </w:p>
+                <w:p>
+                  <w:pPr>
+                    <w:pStyle w:val="NoSpacing"/>
+                  </w:pPr>
+                  <w:r>
+                    <w:t xml:space="preserve">      publicly display, publicly perform, sublicense, and distribute the</w:t>
                   </w:r>
                 </w:p>
                 <w:p>
@@ -8781,21 +7939,7 @@
         <w:rPr>
           <w:color w:val="551188" w:themeColor="text2"/>
         </w:rPr>
-        <w:t>(</w:t>
-      </w:r>
-      <w:proofErr w:type="gramStart"/>
-      <w:r>
-        <w:rPr>
-          <w:color w:val="551188" w:themeColor="text2"/>
-        </w:rPr>
-        <w:t>continued</w:t>
-      </w:r>
-      <w:proofErr w:type="gramEnd"/>
-      <w:r>
-        <w:rPr>
-          <w:color w:val="551188" w:themeColor="text2"/>
-        </w:rPr>
-        <w:t>)</w:t>
+        <w:t>(continued)</w:t>
       </w:r>
     </w:p>
     <w:p/>
@@ -8808,10 +7952,10 @@
       </w:pPr>
       <w:r>
         <w:pict>
-          <v:shape id="_x0000_s1050" type="#_x0000_t202" style="width:462.95pt;height:493.1pt;mso-left-percent:-10001;mso-top-percent:-10001;mso-position-horizontal:absolute;mso-position-horizontal-relative:char;mso-position-vertical:absolute;mso-position-vertical-relative:line;mso-left-percent:-10001;mso-top-percent:-10001" fillcolor="#f2f2f2 [3052]" strokecolor="#518 [3215]" strokeweight="1pt">
+          <v:shape id="_x0000_s1029" type="#_x0000_t202" style="width:462.95pt;height:493.1pt;mso-left-percent:-10001;mso-top-percent:-10001;mso-position-horizontal:absolute;mso-position-horizontal-relative:char;mso-position-vertical:absolute;mso-position-vertical-relative:line;mso-left-percent:-10001;mso-top-percent:-10001" fillcolor="#f2f2f2 [3052]" strokecolor="#518 [3215]" strokeweight="1pt">
             <v:stroke dashstyle="dash"/>
             <v:shadow color="#868686"/>
-            <v:textbox style="mso-next-textbox:#_x0000_s1050">
+            <v:textbox style="mso-next-textbox:#_x0000_s1029">
               <w:txbxContent>
                 <w:p>
                   <w:pPr>
@@ -8826,95 +7970,47 @@
                     <w:pStyle w:val="NoSpacing"/>
                   </w:pPr>
                   <w:r>
-                    <w:t xml:space="preserve">      </w:t>
-                  </w:r>
-                  <w:proofErr w:type="gramStart"/>
-                  <w:r>
-                    <w:t>this</w:t>
-                  </w:r>
-                  <w:proofErr w:type="gramEnd"/>
-                  <w:r>
-                    <w:t xml:space="preserve"> License, each Contributor hereby grants to You a perpetual,</w:t>
-                  </w:r>
-                </w:p>
-                <w:p>
-                  <w:pPr>
-                    <w:pStyle w:val="NoSpacing"/>
-                  </w:pPr>
-                  <w:r>
-                    <w:t xml:space="preserve">      </w:t>
-                  </w:r>
-                  <w:proofErr w:type="gramStart"/>
-                  <w:r>
-                    <w:t>worldwide</w:t>
-                  </w:r>
-                  <w:proofErr w:type="gramEnd"/>
-                  <w:r>
-                    <w:t>, non-exclusive, no-charge, royalty-free, irrevocable</w:t>
-                  </w:r>
-                </w:p>
-                <w:p>
-                  <w:pPr>
-                    <w:pStyle w:val="NoSpacing"/>
-                  </w:pPr>
-                  <w:r>
-                    <w:t xml:space="preserve">      (</w:t>
-                  </w:r>
-                  <w:proofErr w:type="gramStart"/>
-                  <w:r>
-                    <w:t>except</w:t>
-                  </w:r>
-                  <w:proofErr w:type="gramEnd"/>
-                  <w:r>
-                    <w:t xml:space="preserve"> as stated in this section) patent license to make, have made,</w:t>
-                  </w:r>
-                </w:p>
-                <w:p>
-                  <w:pPr>
-                    <w:pStyle w:val="NoSpacing"/>
-                  </w:pPr>
-                  <w:r>
-                    <w:t xml:space="preserve">      </w:t>
-                  </w:r>
-                  <w:proofErr w:type="gramStart"/>
-                  <w:r>
-                    <w:t>use</w:t>
-                  </w:r>
-                  <w:proofErr w:type="gramEnd"/>
-                  <w:r>
-                    <w:t>, offer to sell, sell, import, and otherwise transfer the Work,</w:t>
-                  </w:r>
-                </w:p>
-                <w:p>
-                  <w:pPr>
-                    <w:pStyle w:val="NoSpacing"/>
-                  </w:pPr>
-                  <w:r>
-                    <w:t xml:space="preserve">      </w:t>
-                  </w:r>
-                  <w:proofErr w:type="gramStart"/>
-                  <w:r>
-                    <w:t>where</w:t>
-                  </w:r>
-                  <w:proofErr w:type="gramEnd"/>
-                  <w:r>
-                    <w:t xml:space="preserve"> such license applies only to those patent claims licensable</w:t>
-                  </w:r>
-                </w:p>
-                <w:p>
-                  <w:pPr>
-                    <w:pStyle w:val="NoSpacing"/>
-                  </w:pPr>
-                  <w:r>
-                    <w:t xml:space="preserve">      </w:t>
-                  </w:r>
-                  <w:proofErr w:type="gramStart"/>
-                  <w:r>
-                    <w:t>by</w:t>
-                  </w:r>
-                  <w:proofErr w:type="gramEnd"/>
-                  <w:r>
-                    <w:t xml:space="preserve"> such Contributor that are necessarily infringed by their</w:t>
+                    <w:t xml:space="preserve">      this License, each Contributor hereby grants to You a perpetual,</w:t>
+                  </w:r>
+                </w:p>
+                <w:p>
+                  <w:pPr>
+                    <w:pStyle w:val="NoSpacing"/>
+                  </w:pPr>
+                  <w:r>
+                    <w:t xml:space="preserve">      worldwide, non-exclusive, no-charge, royalty-free, irrevocable</w:t>
+                  </w:r>
+                </w:p>
+                <w:p>
+                  <w:pPr>
+                    <w:pStyle w:val="NoSpacing"/>
+                  </w:pPr>
+                  <w:r>
+                    <w:t xml:space="preserve">      (except as stated in this section) patent license to make, have made,</w:t>
+                  </w:r>
+                </w:p>
+                <w:p>
+                  <w:pPr>
+                    <w:pStyle w:val="NoSpacing"/>
+                  </w:pPr>
+                  <w:r>
+                    <w:t xml:space="preserve">      use, offer to sell, sell, import, and otherwise transfer the Work,</w:t>
+                  </w:r>
+                </w:p>
+                <w:p>
+                  <w:pPr>
+                    <w:pStyle w:val="NoSpacing"/>
+                  </w:pPr>
+                  <w:r>
+                    <w:t xml:space="preserve">      where such license applies only to those patent claims licensable</w:t>
+                  </w:r>
+                </w:p>
+                <w:p>
+                  <w:pPr>
+                    <w:pStyle w:val="NoSpacing"/>
+                  </w:pPr>
+                  <w:r>
+                    <w:t xml:space="preserve">      by such Contributor that are necessarily infringed by their</w:t>
                   </w:r>
                 </w:p>
                 <w:p>
@@ -8930,31 +8026,15 @@
                     <w:pStyle w:val="NoSpacing"/>
                   </w:pPr>
                   <w:r>
-                    <w:t xml:space="preserve">      </w:t>
-                  </w:r>
-                  <w:proofErr w:type="gramStart"/>
-                  <w:r>
-                    <w:t>with</w:t>
-                  </w:r>
-                  <w:proofErr w:type="gramEnd"/>
-                  <w:r>
-                    <w:t xml:space="preserve"> the Work to which such Contribution(s) was submitted. If You</w:t>
-                  </w:r>
-                </w:p>
-                <w:p>
-                  <w:pPr>
-                    <w:pStyle w:val="NoSpacing"/>
-                  </w:pPr>
-                  <w:r>
-                    <w:t xml:space="preserve">      </w:t>
-                  </w:r>
-                  <w:proofErr w:type="gramStart"/>
-                  <w:r>
-                    <w:t>institute</w:t>
-                  </w:r>
-                  <w:proofErr w:type="gramEnd"/>
-                  <w:r>
-                    <w:t xml:space="preserve"> patent litigation against any entity (including a</w:t>
+                    <w:t xml:space="preserve">      with the Work to which such Contribution(s) was submitted. If You</w:t>
+                  </w:r>
+                </w:p>
+                <w:p>
+                  <w:pPr>
+                    <w:pStyle w:val="NoSpacing"/>
+                  </w:pPr>
+                  <w:r>
+                    <w:t xml:space="preserve">      institute patent litigation against any entity (including a</w:t>
                   </w:r>
                 </w:p>
                 <w:p>
@@ -8970,63 +8050,31 @@
                     <w:pStyle w:val="NoSpacing"/>
                   </w:pPr>
                   <w:r>
-                    <w:t xml:space="preserve">      </w:t>
-                  </w:r>
-                  <w:proofErr w:type="gramStart"/>
-                  <w:r>
-                    <w:t>or</w:t>
-                  </w:r>
-                  <w:proofErr w:type="gramEnd"/>
-                  <w:r>
-                    <w:t xml:space="preserve"> a Contribution incorporated within the Work constitutes direct</w:t>
-                  </w:r>
-                </w:p>
-                <w:p>
-                  <w:pPr>
-                    <w:pStyle w:val="NoSpacing"/>
-                  </w:pPr>
-                  <w:r>
-                    <w:t xml:space="preserve">      </w:t>
-                  </w:r>
-                  <w:proofErr w:type="gramStart"/>
-                  <w:r>
-                    <w:t>or</w:t>
-                  </w:r>
-                  <w:proofErr w:type="gramEnd"/>
-                  <w:r>
-                    <w:t xml:space="preserve"> contributory patent infringement, then any patent licenses</w:t>
-                  </w:r>
-                </w:p>
-                <w:p>
-                  <w:pPr>
-                    <w:pStyle w:val="NoSpacing"/>
-                  </w:pPr>
-                  <w:r>
-                    <w:t xml:space="preserve">      </w:t>
-                  </w:r>
-                  <w:proofErr w:type="gramStart"/>
-                  <w:r>
-                    <w:t>granted</w:t>
-                  </w:r>
-                  <w:proofErr w:type="gramEnd"/>
-                  <w:r>
-                    <w:t xml:space="preserve"> to You under this License for that Work shall terminate</w:t>
-                  </w:r>
-                </w:p>
-                <w:p>
-                  <w:pPr>
-                    <w:pStyle w:val="NoSpacing"/>
-                  </w:pPr>
-                  <w:r>
-                    <w:t xml:space="preserve">      </w:t>
-                  </w:r>
-                  <w:proofErr w:type="gramStart"/>
-                  <w:r>
-                    <w:t>as</w:t>
-                  </w:r>
-                  <w:proofErr w:type="gramEnd"/>
-                  <w:r>
-                    <w:t xml:space="preserve"> of the date such litigation is filed.</w:t>
+                    <w:t xml:space="preserve">      or a Contribution incorporated within the Work constitutes direct</w:t>
+                  </w:r>
+                </w:p>
+                <w:p>
+                  <w:pPr>
+                    <w:pStyle w:val="NoSpacing"/>
+                  </w:pPr>
+                  <w:r>
+                    <w:t xml:space="preserve">      or contributory patent infringement, then any patent licenses</w:t>
+                  </w:r>
+                </w:p>
+                <w:p>
+                  <w:pPr>
+                    <w:pStyle w:val="NoSpacing"/>
+                  </w:pPr>
+                  <w:r>
+                    <w:t xml:space="preserve">      granted to You under this License for that Work shall terminate</w:t>
+                  </w:r>
+                </w:p>
+                <w:p>
+                  <w:pPr>
+                    <w:pStyle w:val="NoSpacing"/>
+                  </w:pPr>
+                  <w:r>
+                    <w:t xml:space="preserve">      as of the date such litigation is filed.</w:t>
                   </w:r>
                 </w:p>
                 <w:p>
@@ -9055,31 +8103,15 @@
                     <w:pStyle w:val="NoSpacing"/>
                   </w:pPr>
                   <w:r>
-                    <w:t xml:space="preserve">      </w:t>
-                  </w:r>
-                  <w:proofErr w:type="gramStart"/>
-                  <w:r>
-                    <w:t>modifications</w:t>
-                  </w:r>
-                  <w:proofErr w:type="gramEnd"/>
-                  <w:r>
-                    <w:t>, and in Source or Object form, provided that You</w:t>
-                  </w:r>
-                </w:p>
-                <w:p>
-                  <w:pPr>
-                    <w:pStyle w:val="NoSpacing"/>
-                  </w:pPr>
-                  <w:r>
-                    <w:t xml:space="preserve">      </w:t>
-                  </w:r>
-                  <w:proofErr w:type="gramStart"/>
-                  <w:r>
-                    <w:t>meet</w:t>
-                  </w:r>
-                  <w:proofErr w:type="gramEnd"/>
-                  <w:r>
-                    <w:t xml:space="preserve"> the following conditions:</w:t>
+                    <w:t xml:space="preserve">      modifications, and in Source or Object form, provided that You</w:t>
+                  </w:r>
+                </w:p>
+                <w:p>
+                  <w:pPr>
+                    <w:pStyle w:val="NoSpacing"/>
+                  </w:pPr>
+                  <w:r>
+                    <w:t xml:space="preserve">      meet the following conditions:</w:t>
                   </w:r>
                 </w:p>
                 <w:p>
@@ -9121,15 +8153,7 @@
                     <w:pStyle w:val="NoSpacing"/>
                   </w:pPr>
                   <w:r>
-                    <w:t xml:space="preserve">          </w:t>
-                  </w:r>
-                  <w:proofErr w:type="gramStart"/>
-                  <w:r>
-                    <w:t>stating</w:t>
-                  </w:r>
-                  <w:proofErr w:type="gramEnd"/>
-                  <w:r>
-                    <w:t xml:space="preserve"> that You changed the files; and</w:t>
+                    <w:t xml:space="preserve">          stating that You changed the files; and</w:t>
                   </w:r>
                 </w:p>
                 <w:p>
@@ -9150,63 +8174,31 @@
                     <w:pStyle w:val="NoSpacing"/>
                   </w:pPr>
                   <w:r>
-                    <w:t xml:space="preserve">          </w:t>
-                  </w:r>
-                  <w:proofErr w:type="gramStart"/>
-                  <w:r>
-                    <w:t>that</w:t>
-                  </w:r>
-                  <w:proofErr w:type="gramEnd"/>
-                  <w:r>
-                    <w:t xml:space="preserve"> You distribute, all copyright, patent, trademark, and</w:t>
-                  </w:r>
-                </w:p>
-                <w:p>
-                  <w:pPr>
-                    <w:pStyle w:val="NoSpacing"/>
-                  </w:pPr>
-                  <w:r>
-                    <w:t xml:space="preserve">          </w:t>
-                  </w:r>
-                  <w:proofErr w:type="gramStart"/>
-                  <w:r>
-                    <w:t>attribution</w:t>
-                  </w:r>
-                  <w:proofErr w:type="gramEnd"/>
-                  <w:r>
-                    <w:t xml:space="preserve"> notices from the Source form of the Work,</w:t>
-                  </w:r>
-                </w:p>
-                <w:p>
-                  <w:pPr>
-                    <w:pStyle w:val="NoSpacing"/>
-                  </w:pPr>
-                  <w:r>
-                    <w:t xml:space="preserve">          </w:t>
-                  </w:r>
-                  <w:proofErr w:type="gramStart"/>
-                  <w:r>
-                    <w:t>excluding</w:t>
-                  </w:r>
-                  <w:proofErr w:type="gramEnd"/>
-                  <w:r>
-                    <w:t xml:space="preserve"> those notices that do not pertain to any part of</w:t>
-                  </w:r>
-                </w:p>
-                <w:p>
-                  <w:pPr>
-                    <w:pStyle w:val="NoSpacing"/>
-                  </w:pPr>
-                  <w:r>
-                    <w:t xml:space="preserve">          </w:t>
-                  </w:r>
-                  <w:proofErr w:type="gramStart"/>
-                  <w:r>
-                    <w:t>the</w:t>
-                  </w:r>
-                  <w:proofErr w:type="gramEnd"/>
-                  <w:r>
-                    <w:t xml:space="preserve"> Derivative Works; and</w:t>
+                    <w:t xml:space="preserve">          that You distribute, all copyright, patent, trademark, and</w:t>
+                  </w:r>
+                </w:p>
+                <w:p>
+                  <w:pPr>
+                    <w:pStyle w:val="NoSpacing"/>
+                  </w:pPr>
+                  <w:r>
+                    <w:t xml:space="preserve">          attribution notices from the Source form of the Work,</w:t>
+                  </w:r>
+                </w:p>
+                <w:p>
+                  <w:pPr>
+                    <w:pStyle w:val="NoSpacing"/>
+                  </w:pPr>
+                  <w:r>
+                    <w:t xml:space="preserve">          excluding those notices that do not pertain to any part of</w:t>
+                  </w:r>
+                </w:p>
+                <w:p>
+                  <w:pPr>
+                    <w:pStyle w:val="NoSpacing"/>
+                  </w:pPr>
+                  <w:r>
+                    <w:t xml:space="preserve">          the Derivative Works; and</w:t>
                   </w:r>
                 </w:p>
                 <w:p>
@@ -9225,21 +8217,7 @@
         <w:rPr>
           <w:color w:val="551188" w:themeColor="text2"/>
         </w:rPr>
-        <w:t>(</w:t>
-      </w:r>
-      <w:proofErr w:type="gramStart"/>
-      <w:r>
-        <w:rPr>
-          <w:color w:val="551188" w:themeColor="text2"/>
-        </w:rPr>
-        <w:t>continued</w:t>
-      </w:r>
-      <w:proofErr w:type="gramEnd"/>
-      <w:r>
-        <w:rPr>
-          <w:color w:val="551188" w:themeColor="text2"/>
-        </w:rPr>
-        <w:t>)</w:t>
+        <w:t>(continued)</w:t>
       </w:r>
     </w:p>
     <w:p>
@@ -9251,10 +8229,10 @@
       </w:pPr>
       <w:r>
         <w:pict>
-          <v:shape id="_x0000_s1049" type="#_x0000_t202" style="width:462.95pt;height:548.05pt;mso-left-percent:-10001;mso-top-percent:-10001;mso-position-horizontal:absolute;mso-position-horizontal-relative:char;mso-position-vertical:absolute;mso-position-vertical-relative:line;mso-left-percent:-10001;mso-top-percent:-10001" fillcolor="#f2f2f2 [3052]" strokecolor="#518 [3215]" strokeweight="1pt">
+          <v:shape id="_x0000_s1028" type="#_x0000_t202" style="width:462.95pt;height:548.05pt;mso-left-percent:-10001;mso-top-percent:-10001;mso-position-horizontal:absolute;mso-position-horizontal-relative:char;mso-position-vertical:absolute;mso-position-vertical-relative:line;mso-left-percent:-10001;mso-top-percent:-10001" fillcolor="#f2f2f2 [3052]" strokecolor="#518 [3215]" strokeweight="1pt">
             <v:stroke dashstyle="dash"/>
             <v:shadow color="#868686"/>
-            <v:textbox style="mso-next-textbox:#_x0000_s1049">
+            <v:textbox style="mso-next-textbox:#_x0000_s1028">
               <w:txbxContent>
                 <w:p>
                   <w:pPr>
@@ -9269,417 +8247,209 @@
                     <w:pStyle w:val="NoSpacing"/>
                   </w:pPr>
                   <w:r>
-                    <w:t xml:space="preserve">          </w:t>
-                  </w:r>
-                  <w:proofErr w:type="gramStart"/>
-                  <w:r>
-                    <w:t>distribution</w:t>
-                  </w:r>
-                  <w:proofErr w:type="gramEnd"/>
-                  <w:r>
-                    <w:t>, then any Derivative Works that You distribute must</w:t>
-                  </w:r>
-                </w:p>
-                <w:p>
-                  <w:pPr>
-                    <w:pStyle w:val="NoSpacing"/>
-                  </w:pPr>
-                  <w:r>
-                    <w:t xml:space="preserve">          </w:t>
-                  </w:r>
-                  <w:proofErr w:type="gramStart"/>
-                  <w:r>
-                    <w:t>include</w:t>
-                  </w:r>
-                  <w:proofErr w:type="gramEnd"/>
-                  <w:r>
-                    <w:t xml:space="preserve"> a readable copy of the attribution notices contained</w:t>
-                  </w:r>
-                </w:p>
-                <w:p>
-                  <w:pPr>
-                    <w:pStyle w:val="NoSpacing"/>
-                  </w:pPr>
-                  <w:r>
-                    <w:t xml:space="preserve">          </w:t>
-                  </w:r>
-                  <w:proofErr w:type="gramStart"/>
-                  <w:r>
-                    <w:t>within</w:t>
-                  </w:r>
-                  <w:proofErr w:type="gramEnd"/>
-                  <w:r>
-                    <w:t xml:space="preserve"> such NOTICE file, excluding those notices that do not</w:t>
-                  </w:r>
-                </w:p>
-                <w:p>
-                  <w:pPr>
-                    <w:pStyle w:val="NoSpacing"/>
-                  </w:pPr>
-                  <w:r>
-                    <w:t xml:space="preserve">          </w:t>
-                  </w:r>
-                  <w:proofErr w:type="gramStart"/>
-                  <w:r>
-                    <w:t>pertain</w:t>
-                  </w:r>
-                  <w:proofErr w:type="gramEnd"/>
-                  <w:r>
-                    <w:t xml:space="preserve"> to any part of the Derivative Works, in at least one</w:t>
-                  </w:r>
-                </w:p>
-                <w:p>
-                  <w:pPr>
-                    <w:pStyle w:val="NoSpacing"/>
-                  </w:pPr>
-                  <w:r>
-                    <w:t xml:space="preserve">          </w:t>
-                  </w:r>
-                  <w:proofErr w:type="gramStart"/>
-                  <w:r>
-                    <w:t>of</w:t>
-                  </w:r>
-                  <w:proofErr w:type="gramEnd"/>
-                  <w:r>
-                    <w:t xml:space="preserve"> the following places: within a NOTICE text file distributed</w:t>
-                  </w:r>
-                </w:p>
-                <w:p>
-                  <w:pPr>
-                    <w:pStyle w:val="NoSpacing"/>
-                  </w:pPr>
-                  <w:r>
-                    <w:t xml:space="preserve">          </w:t>
-                  </w:r>
-                  <w:proofErr w:type="gramStart"/>
-                  <w:r>
-                    <w:t>as</w:t>
-                  </w:r>
-                  <w:proofErr w:type="gramEnd"/>
-                  <w:r>
-                    <w:t xml:space="preserve"> part of the Derivative Works; within the Source form or</w:t>
-                  </w:r>
-                </w:p>
-                <w:p>
-                  <w:pPr>
-                    <w:pStyle w:val="NoSpacing"/>
-                  </w:pPr>
-                  <w:r>
-                    <w:t xml:space="preserve">          </w:t>
-                  </w:r>
-                  <w:proofErr w:type="gramStart"/>
-                  <w:r>
-                    <w:t>documentation</w:t>
-                  </w:r>
-                  <w:proofErr w:type="gramEnd"/>
-                  <w:r>
-                    <w:t>, if provided along with the Derivative Works; or,</w:t>
-                  </w:r>
-                </w:p>
-                <w:p>
-                  <w:pPr>
-                    <w:pStyle w:val="NoSpacing"/>
-                  </w:pPr>
-                  <w:r>
-                    <w:t xml:space="preserve">          </w:t>
-                  </w:r>
-                  <w:proofErr w:type="gramStart"/>
-                  <w:r>
-                    <w:t>within</w:t>
-                  </w:r>
-                  <w:proofErr w:type="gramEnd"/>
-                  <w:r>
-                    <w:t xml:space="preserve"> a display generated by the Derivative Works, if and</w:t>
-                  </w:r>
-                </w:p>
-                <w:p>
-                  <w:pPr>
-                    <w:pStyle w:val="NoSpacing"/>
-                  </w:pPr>
-                  <w:r>
-                    <w:t xml:space="preserve">          </w:t>
-                  </w:r>
-                  <w:proofErr w:type="gramStart"/>
-                  <w:r>
-                    <w:t>wherever</w:t>
-                  </w:r>
-                  <w:proofErr w:type="gramEnd"/>
-                  <w:r>
-                    <w:t xml:space="preserve"> such third-party notices normally appear. The contents</w:t>
-                  </w:r>
-                </w:p>
-                <w:p>
-                  <w:pPr>
-                    <w:pStyle w:val="NoSpacing"/>
-                  </w:pPr>
-                  <w:r>
-                    <w:t xml:space="preserve">          </w:t>
-                  </w:r>
-                  <w:proofErr w:type="gramStart"/>
-                  <w:r>
-                    <w:t>of</w:t>
-                  </w:r>
-                  <w:proofErr w:type="gramEnd"/>
-                  <w:r>
-                    <w:t xml:space="preserve"> the NOTICE file are for informational purposes only and</w:t>
-                  </w:r>
-                </w:p>
-                <w:p>
-                  <w:pPr>
-                    <w:pStyle w:val="NoSpacing"/>
-                  </w:pPr>
-                  <w:r>
-                    <w:t xml:space="preserve">          </w:t>
-                  </w:r>
-                  <w:proofErr w:type="gramStart"/>
-                  <w:r>
-                    <w:t>do</w:t>
-                  </w:r>
-                  <w:proofErr w:type="gramEnd"/>
-                  <w:r>
-                    <w:t xml:space="preserve"> not modify the License. You may add </w:t>
-                  </w:r>
-                  <w:proofErr w:type="gramStart"/>
-                  <w:r>
-                    <w:t>Your</w:t>
-                  </w:r>
-                  <w:proofErr w:type="gramEnd"/>
-                  <w:r>
-                    <w:t xml:space="preserve"> own attribution</w:t>
-                  </w:r>
-                </w:p>
-                <w:p>
-                  <w:pPr>
-                    <w:pStyle w:val="NoSpacing"/>
-                  </w:pPr>
-                  <w:r>
-                    <w:t xml:space="preserve">          </w:t>
-                  </w:r>
-                  <w:proofErr w:type="gramStart"/>
-                  <w:r>
-                    <w:t>notices</w:t>
-                  </w:r>
-                  <w:proofErr w:type="gramEnd"/>
-                  <w:r>
-                    <w:t xml:space="preserve"> within Derivative Works that You distribute, alongside</w:t>
-                  </w:r>
-                </w:p>
-                <w:p>
-                  <w:pPr>
-                    <w:pStyle w:val="NoSpacing"/>
-                  </w:pPr>
-                  <w:r>
-                    <w:t xml:space="preserve">          </w:t>
-                  </w:r>
-                  <w:proofErr w:type="gramStart"/>
-                  <w:r>
-                    <w:t>or</w:t>
-                  </w:r>
-                  <w:proofErr w:type="gramEnd"/>
-                  <w:r>
-                    <w:t xml:space="preserve"> as an addendum to the NOTICE text from the Work, provided</w:t>
-                  </w:r>
-                </w:p>
-                <w:p>
-                  <w:pPr>
-                    <w:pStyle w:val="NoSpacing"/>
-                  </w:pPr>
-                  <w:r>
-                    <w:t xml:space="preserve">          </w:t>
-                  </w:r>
-                  <w:proofErr w:type="gramStart"/>
-                  <w:r>
-                    <w:t>that</w:t>
-                  </w:r>
-                  <w:proofErr w:type="gramEnd"/>
-                  <w:r>
-                    <w:t xml:space="preserve"> such additional attribution notices cannot be construed</w:t>
-                  </w:r>
-                </w:p>
-                <w:p>
-                  <w:pPr>
-                    <w:pStyle w:val="NoSpacing"/>
-                  </w:pPr>
-                  <w:r>
-                    <w:t xml:space="preserve">          </w:t>
-                  </w:r>
-                  <w:proofErr w:type="gramStart"/>
-                  <w:r>
-                    <w:t>as</w:t>
-                  </w:r>
-                  <w:proofErr w:type="gramEnd"/>
-                  <w:r>
-                    <w:t xml:space="preserve"> modifying the License.</w:t>
-                  </w:r>
-                </w:p>
-                <w:p>
-                  <w:pPr>
-                    <w:pStyle w:val="NoSpacing"/>
-                  </w:pPr>
-                </w:p>
-                <w:p>
-                  <w:pPr>
-                    <w:pStyle w:val="NoSpacing"/>
-                  </w:pPr>
-                  <w:r>
-                    <w:t xml:space="preserve">      You may add </w:t>
-                  </w:r>
-                  <w:proofErr w:type="gramStart"/>
-                  <w:r>
-                    <w:t>Your</w:t>
-                  </w:r>
-                  <w:proofErr w:type="gramEnd"/>
-                  <w:r>
-                    <w:t xml:space="preserve"> own copyright statement to Your modifications and</w:t>
-                  </w:r>
-                </w:p>
-                <w:p>
-                  <w:pPr>
-                    <w:pStyle w:val="NoSpacing"/>
-                  </w:pPr>
-                  <w:r>
-                    <w:t xml:space="preserve">      </w:t>
-                  </w:r>
-                  <w:proofErr w:type="gramStart"/>
-                  <w:r>
-                    <w:t>may</w:t>
-                  </w:r>
-                  <w:proofErr w:type="gramEnd"/>
-                  <w:r>
-                    <w:t xml:space="preserve"> provide additional or different license terms and conditions</w:t>
-                  </w:r>
-                </w:p>
-                <w:p>
-                  <w:pPr>
-                    <w:pStyle w:val="NoSpacing"/>
-                  </w:pPr>
-                  <w:r>
-                    <w:t xml:space="preserve">      </w:t>
-                  </w:r>
-                  <w:proofErr w:type="gramStart"/>
-                  <w:r>
-                    <w:t>for</w:t>
-                  </w:r>
-                  <w:proofErr w:type="gramEnd"/>
-                  <w:r>
-                    <w:t xml:space="preserve"> use, reproduction, or distribution of Your modifications, or</w:t>
-                  </w:r>
-                </w:p>
-                <w:p>
-                  <w:pPr>
-                    <w:pStyle w:val="NoSpacing"/>
-                  </w:pPr>
-                  <w:r>
-                    <w:t xml:space="preserve">      </w:t>
-                  </w:r>
-                  <w:proofErr w:type="gramStart"/>
-                  <w:r>
-                    <w:t>for</w:t>
-                  </w:r>
-                  <w:proofErr w:type="gramEnd"/>
-                  <w:r>
-                    <w:t xml:space="preserve"> any such Derivative Works as a whole, provided Your use,</w:t>
-                  </w:r>
-                </w:p>
-                <w:p>
-                  <w:pPr>
-                    <w:pStyle w:val="NoSpacing"/>
-                  </w:pPr>
-                  <w:r>
-                    <w:t xml:space="preserve">      </w:t>
-                  </w:r>
-                  <w:proofErr w:type="gramStart"/>
-                  <w:r>
-                    <w:t>reproduction</w:t>
-                  </w:r>
-                  <w:proofErr w:type="gramEnd"/>
-                  <w:r>
-                    <w:t>, and distribution of the Work otherwise complies with</w:t>
-                  </w:r>
-                </w:p>
-                <w:p>
-                  <w:pPr>
-                    <w:pStyle w:val="NoSpacing"/>
-                  </w:pPr>
-                  <w:r>
-                    <w:t xml:space="preserve">      </w:t>
-                  </w:r>
-                  <w:proofErr w:type="gramStart"/>
-                  <w:r>
-                    <w:t>the</w:t>
-                  </w:r>
-                  <w:proofErr w:type="gramEnd"/>
-                  <w:r>
-                    <w:t xml:space="preserve"> conditions stated in this License.</w:t>
-                  </w:r>
-                </w:p>
-                <w:p>
-                  <w:pPr>
-                    <w:pStyle w:val="NoSpacing"/>
-                  </w:pPr>
-                </w:p>
-                <w:p>
-                  <w:pPr>
-                    <w:pStyle w:val="NoSpacing"/>
-                  </w:pPr>
-                  <w:r>
-                    <w:t xml:space="preserve">   5. Submission of Contributions. Unless </w:t>
-                  </w:r>
-                  <w:proofErr w:type="gramStart"/>
-                  <w:r>
-                    <w:t>You</w:t>
-                  </w:r>
-                  <w:proofErr w:type="gramEnd"/>
-                  <w:r>
-                    <w:t xml:space="preserve"> explicitly state otherwise,</w:t>
-                  </w:r>
-                </w:p>
-                <w:p>
-                  <w:pPr>
-                    <w:pStyle w:val="NoSpacing"/>
-                  </w:pPr>
-                  <w:r>
-                    <w:t xml:space="preserve">      </w:t>
-                  </w:r>
-                  <w:proofErr w:type="gramStart"/>
-                  <w:r>
-                    <w:t>any</w:t>
-                  </w:r>
-                  <w:proofErr w:type="gramEnd"/>
-                  <w:r>
-                    <w:t xml:space="preserve"> Contribution intentionally submitted for inclusion in the Work</w:t>
-                  </w:r>
-                </w:p>
-                <w:p>
-                  <w:pPr>
-                    <w:pStyle w:val="NoSpacing"/>
-                  </w:pPr>
-                  <w:r>
-                    <w:t xml:space="preserve">      </w:t>
-                  </w:r>
-                  <w:proofErr w:type="gramStart"/>
-                  <w:r>
-                    <w:t>by</w:t>
-                  </w:r>
-                  <w:proofErr w:type="gramEnd"/>
-                  <w:r>
-                    <w:t xml:space="preserve"> You to the Licensor shall be under the terms and conditions of</w:t>
-                  </w:r>
-                </w:p>
-                <w:p>
-                  <w:pPr>
-                    <w:pStyle w:val="NoSpacing"/>
-                  </w:pPr>
-                  <w:r>
-                    <w:t xml:space="preserve">      </w:t>
-                  </w:r>
-                  <w:proofErr w:type="gramStart"/>
-                  <w:r>
-                    <w:t>this</w:t>
-                  </w:r>
-                  <w:proofErr w:type="gramEnd"/>
-                  <w:r>
-                    <w:t xml:space="preserve"> License, without any additional terms or conditions.</w:t>
+                    <w:t xml:space="preserve">          distribution, then any Derivative Works that You distribute must</w:t>
+                  </w:r>
+                </w:p>
+                <w:p>
+                  <w:pPr>
+                    <w:pStyle w:val="NoSpacing"/>
+                  </w:pPr>
+                  <w:r>
+                    <w:t xml:space="preserve">          include a readable copy of the attribution notices contained</w:t>
+                  </w:r>
+                </w:p>
+                <w:p>
+                  <w:pPr>
+                    <w:pStyle w:val="NoSpacing"/>
+                  </w:pPr>
+                  <w:r>
+                    <w:t xml:space="preserve">          within such NOTICE file, excluding those notices that do not</w:t>
+                  </w:r>
+                </w:p>
+                <w:p>
+                  <w:pPr>
+                    <w:pStyle w:val="NoSpacing"/>
+                  </w:pPr>
+                  <w:r>
+                    <w:t xml:space="preserve">          pertain to any part of the Derivative Works, in at least one</w:t>
+                  </w:r>
+                </w:p>
+                <w:p>
+                  <w:pPr>
+                    <w:pStyle w:val="NoSpacing"/>
+                  </w:pPr>
+                  <w:r>
+                    <w:t xml:space="preserve">          of the following places: within a NOTICE text file distributed</w:t>
+                  </w:r>
+                </w:p>
+                <w:p>
+                  <w:pPr>
+                    <w:pStyle w:val="NoSpacing"/>
+                  </w:pPr>
+                  <w:r>
+                    <w:t xml:space="preserve">          as part of the Derivative Works; within the Source form or</w:t>
+                  </w:r>
+                </w:p>
+                <w:p>
+                  <w:pPr>
+                    <w:pStyle w:val="NoSpacing"/>
+                  </w:pPr>
+                  <w:r>
+                    <w:t xml:space="preserve">          documentation, if provided along with the Derivative Works; or,</w:t>
+                  </w:r>
+                </w:p>
+                <w:p>
+                  <w:pPr>
+                    <w:pStyle w:val="NoSpacing"/>
+                  </w:pPr>
+                  <w:r>
+                    <w:t xml:space="preserve">          within a display generated by the Derivative Works, if and</w:t>
+                  </w:r>
+                </w:p>
+                <w:p>
+                  <w:pPr>
+                    <w:pStyle w:val="NoSpacing"/>
+                  </w:pPr>
+                  <w:r>
+                    <w:t xml:space="preserve">          wherever such third-party notices normally appear. The contents</w:t>
+                  </w:r>
+                </w:p>
+                <w:p>
+                  <w:pPr>
+                    <w:pStyle w:val="NoSpacing"/>
+                  </w:pPr>
+                  <w:r>
+                    <w:t xml:space="preserve">          of the NOTICE file are for informational purposes only and</w:t>
+                  </w:r>
+                </w:p>
+                <w:p>
+                  <w:pPr>
+                    <w:pStyle w:val="NoSpacing"/>
+                  </w:pPr>
+                  <w:r>
+                    <w:t xml:space="preserve">          do not modify the License. You may add Your own attribution</w:t>
+                  </w:r>
+                </w:p>
+                <w:p>
+                  <w:pPr>
+                    <w:pStyle w:val="NoSpacing"/>
+                  </w:pPr>
+                  <w:r>
+                    <w:t xml:space="preserve">          notices within Derivative Works that You distribute, alongside</w:t>
+                  </w:r>
+                </w:p>
+                <w:p>
+                  <w:pPr>
+                    <w:pStyle w:val="NoSpacing"/>
+                  </w:pPr>
+                  <w:r>
+                    <w:t xml:space="preserve">          or as an addendum to the NOTICE text from the Work, provided</w:t>
+                  </w:r>
+                </w:p>
+                <w:p>
+                  <w:pPr>
+                    <w:pStyle w:val="NoSpacing"/>
+                  </w:pPr>
+                  <w:r>
+                    <w:t xml:space="preserve">          that such additional attribution notices cannot be construed</w:t>
+                  </w:r>
+                </w:p>
+                <w:p>
+                  <w:pPr>
+                    <w:pStyle w:val="NoSpacing"/>
+                  </w:pPr>
+                  <w:r>
+                    <w:t xml:space="preserve">          as modifying the License.</w:t>
+                  </w:r>
+                </w:p>
+                <w:p>
+                  <w:pPr>
+                    <w:pStyle w:val="NoSpacing"/>
+                  </w:pPr>
+                </w:p>
+                <w:p>
+                  <w:pPr>
+                    <w:pStyle w:val="NoSpacing"/>
+                  </w:pPr>
+                  <w:r>
+                    <w:t xml:space="preserve">      You may add Your own copyright statement to Your modifications and</w:t>
+                  </w:r>
+                </w:p>
+                <w:p>
+                  <w:pPr>
+                    <w:pStyle w:val="NoSpacing"/>
+                  </w:pPr>
+                  <w:r>
+                    <w:t xml:space="preserve">      may provide additional or different license terms and conditions</w:t>
+                  </w:r>
+                </w:p>
+                <w:p>
+                  <w:pPr>
+                    <w:pStyle w:val="NoSpacing"/>
+                  </w:pPr>
+                  <w:r>
+                    <w:t xml:space="preserve">      for use, reproduction, or distribution of Your modifications, or</w:t>
+                  </w:r>
+                </w:p>
+                <w:p>
+                  <w:pPr>
+                    <w:pStyle w:val="NoSpacing"/>
+                  </w:pPr>
+                  <w:r>
+                    <w:t xml:space="preserve">      for any such Derivative Works as a whole, provided Your use,</w:t>
+                  </w:r>
+                </w:p>
+                <w:p>
+                  <w:pPr>
+                    <w:pStyle w:val="NoSpacing"/>
+                  </w:pPr>
+                  <w:r>
+                    <w:t xml:space="preserve">      reproduction, and distribution of the Work otherwise complies with</w:t>
+                  </w:r>
+                </w:p>
+                <w:p>
+                  <w:pPr>
+                    <w:pStyle w:val="NoSpacing"/>
+                  </w:pPr>
+                  <w:r>
+                    <w:t xml:space="preserve">      the conditions stated in this License.</w:t>
+                  </w:r>
+                </w:p>
+                <w:p>
+                  <w:pPr>
+                    <w:pStyle w:val="NoSpacing"/>
+                  </w:pPr>
+                </w:p>
+                <w:p>
+                  <w:pPr>
+                    <w:pStyle w:val="NoSpacing"/>
+                  </w:pPr>
+                  <w:r>
+                    <w:t xml:space="preserve">   5. Submission of Contributions. Unless You explicitly state otherwise,</w:t>
+                  </w:r>
+                </w:p>
+                <w:p>
+                  <w:pPr>
+                    <w:pStyle w:val="NoSpacing"/>
+                  </w:pPr>
+                  <w:r>
+                    <w:t xml:space="preserve">      any Contribution intentionally submitted for inclusion in the Work</w:t>
+                  </w:r>
+                </w:p>
+                <w:p>
+                  <w:pPr>
+                    <w:pStyle w:val="NoSpacing"/>
+                  </w:pPr>
+                  <w:r>
+                    <w:t xml:space="preserve">      by You to the Licensor shall be under the terms and conditions of</w:t>
+                  </w:r>
+                </w:p>
+                <w:p>
+                  <w:pPr>
+                    <w:pStyle w:val="NoSpacing"/>
+                  </w:pPr>
+                  <w:r>
+                    <w:t xml:space="preserve">      this License, without any additional terms or conditions.</w:t>
                   </w:r>
                 </w:p>
                 <w:p>
@@ -9695,31 +8465,15 @@
                     <w:pStyle w:val="NoSpacing"/>
                   </w:pPr>
                   <w:r>
-                    <w:t xml:space="preserve">      </w:t>
-                  </w:r>
-                  <w:proofErr w:type="gramStart"/>
-                  <w:r>
-                    <w:t>the</w:t>
-                  </w:r>
-                  <w:proofErr w:type="gramEnd"/>
-                  <w:r>
-                    <w:t xml:space="preserve"> terms of any separate license agreement you may have executed</w:t>
-                  </w:r>
-                </w:p>
-                <w:p>
-                  <w:pPr>
-                    <w:pStyle w:val="NoSpacing"/>
-                  </w:pPr>
-                  <w:r>
-                    <w:t xml:space="preserve">      </w:t>
-                  </w:r>
-                  <w:proofErr w:type="gramStart"/>
-                  <w:r>
-                    <w:t>with</w:t>
-                  </w:r>
-                  <w:proofErr w:type="gramEnd"/>
-                  <w:r>
-                    <w:t xml:space="preserve"> Licensor regarding such Contributions.</w:t>
+                    <w:t xml:space="preserve">      the terms of any separate license agreement you may have executed</w:t>
+                  </w:r>
+                </w:p>
+                <w:p>
+                  <w:pPr>
+                    <w:pStyle w:val="NoSpacing"/>
+                  </w:pPr>
+                  <w:r>
+                    <w:t xml:space="preserve">      with Licensor regarding such Contributions.</w:t>
                   </w:r>
                 </w:p>
                 <w:p>
@@ -9740,47 +8494,23 @@
                     <w:pStyle w:val="NoSpacing"/>
                   </w:pPr>
                   <w:r>
-                    <w:t xml:space="preserve">      </w:t>
-                  </w:r>
-                  <w:proofErr w:type="gramStart"/>
-                  <w:r>
-                    <w:t>names</w:t>
-                  </w:r>
-                  <w:proofErr w:type="gramEnd"/>
-                  <w:r>
-                    <w:t>, trademarks, service marks, or product names of the Licensor,</w:t>
-                  </w:r>
-                </w:p>
-                <w:p>
-                  <w:pPr>
-                    <w:pStyle w:val="NoSpacing"/>
-                  </w:pPr>
-                  <w:r>
-                    <w:t xml:space="preserve">      </w:t>
-                  </w:r>
-                  <w:proofErr w:type="gramStart"/>
-                  <w:r>
-                    <w:t>except</w:t>
-                  </w:r>
-                  <w:proofErr w:type="gramEnd"/>
-                  <w:r>
-                    <w:t xml:space="preserve"> as required for reasonable and customary use in describing the</w:t>
-                  </w:r>
-                </w:p>
-                <w:p>
-                  <w:pPr>
-                    <w:pStyle w:val="NoSpacing"/>
-                  </w:pPr>
-                  <w:r>
-                    <w:t xml:space="preserve">      </w:t>
-                  </w:r>
-                  <w:proofErr w:type="gramStart"/>
-                  <w:r>
-                    <w:t>origin</w:t>
-                  </w:r>
-                  <w:proofErr w:type="gramEnd"/>
-                  <w:r>
-                    <w:t xml:space="preserve"> of the Work and reproducing the content of the NOTICE file.</w:t>
+                    <w:t xml:space="preserve">      names, trademarks, service marks, or product names of the Licensor,</w:t>
+                  </w:r>
+                </w:p>
+                <w:p>
+                  <w:pPr>
+                    <w:pStyle w:val="NoSpacing"/>
+                  </w:pPr>
+                  <w:r>
+                    <w:t xml:space="preserve">      except as required for reasonable and customary use in describing the</w:t>
+                  </w:r>
+                </w:p>
+                <w:p>
+                  <w:pPr>
+                    <w:pStyle w:val="NoSpacing"/>
+                  </w:pPr>
+                  <w:r>
+                    <w:t xml:space="preserve">      origin of the Work and reproducing the content of the NOTICE file.</w:t>
                   </w:r>
                 </w:p>
                 <w:p>
@@ -9812,30 +8542,16 @@
         <w:rPr>
           <w:color w:val="551188" w:themeColor="text2"/>
         </w:rPr>
-        <w:t>(</w:t>
-      </w:r>
-      <w:proofErr w:type="gramStart"/>
-      <w:r>
-        <w:rPr>
-          <w:color w:val="551188" w:themeColor="text2"/>
-        </w:rPr>
-        <w:t>continued</w:t>
-      </w:r>
-      <w:proofErr w:type="gramEnd"/>
-      <w:r>
-        <w:rPr>
-          <w:color w:val="551188" w:themeColor="text2"/>
-        </w:rPr>
-        <w:t>)</w:t>
+        <w:t>(continued)</w:t>
       </w:r>
     </w:p>
     <w:p>
       <w:r>
         <w:pict>
-          <v:shape id="_x0000_s1048" type="#_x0000_t202" style="width:462.95pt;height:525.3pt;mso-left-percent:-10001;mso-top-percent:-10001;mso-position-horizontal:absolute;mso-position-horizontal-relative:char;mso-position-vertical:absolute;mso-position-vertical-relative:line;mso-left-percent:-10001;mso-top-percent:-10001" fillcolor="#f2f2f2 [3052]" strokecolor="#518 [3215]" strokeweight="1pt">
+          <v:shape id="_x0000_s1027" type="#_x0000_t202" style="width:462.95pt;height:525.3pt;mso-left-percent:-10001;mso-top-percent:-10001;mso-position-horizontal:absolute;mso-position-horizontal-relative:char;mso-position-vertical:absolute;mso-position-vertical-relative:line;mso-left-percent:-10001;mso-top-percent:-10001" fillcolor="#f2f2f2 [3052]" strokecolor="#518 [3215]" strokeweight="1pt">
             <v:stroke dashstyle="dash"/>
             <v:shadow color="#868686"/>
-            <v:textbox style="mso-next-textbox:#_x0000_s1048">
+            <v:textbox style="mso-next-textbox:#_x0000_s1027">
               <w:txbxContent>
                 <w:p>
                   <w:pPr>
@@ -9850,15 +8566,7 @@
                     <w:pStyle w:val="NoSpacing"/>
                   </w:pPr>
                   <w:r>
-                    <w:t xml:space="preserve">      </w:t>
-                  </w:r>
-                  <w:proofErr w:type="gramStart"/>
-                  <w:r>
-                    <w:t>agreed</w:t>
-                  </w:r>
-                  <w:proofErr w:type="gramEnd"/>
-                  <w:r>
-                    <w:t xml:space="preserve"> to in writing, Licensor provides the Work (and each</w:t>
+                    <w:t xml:space="preserve">      agreed to in writing, Licensor provides the Work (and each</w:t>
                   </w:r>
                 </w:p>
                 <w:p>
@@ -9882,79 +8590,39 @@
                     <w:pStyle w:val="NoSpacing"/>
                   </w:pPr>
                   <w:r>
-                    <w:t xml:space="preserve">      </w:t>
-                  </w:r>
-                  <w:proofErr w:type="gramStart"/>
-                  <w:r>
-                    <w:t>implied</w:t>
-                  </w:r>
-                  <w:proofErr w:type="gramEnd"/>
-                  <w:r>
-                    <w:t>, including, without limitation, any warranties or conditions</w:t>
-                  </w:r>
-                </w:p>
-                <w:p>
-                  <w:pPr>
-                    <w:pStyle w:val="NoSpacing"/>
-                  </w:pPr>
-                  <w:r>
-                    <w:t xml:space="preserve">      </w:t>
-                  </w:r>
-                  <w:proofErr w:type="gramStart"/>
-                  <w:r>
-                    <w:t>of</w:t>
-                  </w:r>
-                  <w:proofErr w:type="gramEnd"/>
-                  <w:r>
-                    <w:t xml:space="preserve"> TITLE, NON-INFRINGEMENT, MERCHANTABILITY, or FITNESS FOR A</w:t>
-                  </w:r>
-                </w:p>
-                <w:p>
-                  <w:pPr>
-                    <w:pStyle w:val="NoSpacing"/>
-                  </w:pPr>
-                  <w:r>
-                    <w:t xml:space="preserve">      </w:t>
-                  </w:r>
-                  <w:proofErr w:type="gramStart"/>
-                  <w:r>
-                    <w:t>PARTICULAR PURPOSE.</w:t>
-                  </w:r>
-                  <w:proofErr w:type="gramEnd"/>
-                  <w:r>
-                    <w:t xml:space="preserve"> You are solely responsible for determining the</w:t>
-                  </w:r>
-                </w:p>
-                <w:p>
-                  <w:pPr>
-                    <w:pStyle w:val="NoSpacing"/>
-                  </w:pPr>
-                  <w:r>
-                    <w:t xml:space="preserve">      </w:t>
-                  </w:r>
-                  <w:proofErr w:type="gramStart"/>
-                  <w:r>
-                    <w:t>appropriateness</w:t>
-                  </w:r>
-                  <w:proofErr w:type="gramEnd"/>
-                  <w:r>
-                    <w:t xml:space="preserve"> of using or redistributing the Work and assume any</w:t>
-                  </w:r>
-                </w:p>
-                <w:p>
-                  <w:pPr>
-                    <w:pStyle w:val="NoSpacing"/>
-                  </w:pPr>
-                  <w:r>
-                    <w:t xml:space="preserve">      </w:t>
-                  </w:r>
-                  <w:proofErr w:type="gramStart"/>
-                  <w:r>
-                    <w:t>risks</w:t>
-                  </w:r>
-                  <w:proofErr w:type="gramEnd"/>
-                  <w:r>
-                    <w:t xml:space="preserve"> associated with Your exercise of permissions under this License.</w:t>
+                    <w:t xml:space="preserve">      implied, including, without limitation, any warranties or conditions</w:t>
+                  </w:r>
+                </w:p>
+                <w:p>
+                  <w:pPr>
+                    <w:pStyle w:val="NoSpacing"/>
+                  </w:pPr>
+                  <w:r>
+                    <w:t xml:space="preserve">      of TITLE, NON-INFRINGEMENT, MERCHANTABILITY, or FITNESS FOR A</w:t>
+                  </w:r>
+                </w:p>
+                <w:p>
+                  <w:pPr>
+                    <w:pStyle w:val="NoSpacing"/>
+                  </w:pPr>
+                  <w:r>
+                    <w:t xml:space="preserve">      PARTICULAR PURPOSE. You are solely responsible for determining the</w:t>
+                  </w:r>
+                </w:p>
+                <w:p>
+                  <w:pPr>
+                    <w:pStyle w:val="NoSpacing"/>
+                  </w:pPr>
+                  <w:r>
+                    <w:t xml:space="preserve">      appropriateness of using or redistributing the Work and assume any</w:t>
+                  </w:r>
+                </w:p>
+                <w:p>
+                  <w:pPr>
+                    <w:pStyle w:val="NoSpacing"/>
+                  </w:pPr>
+                  <w:r>
+                    <w:t xml:space="preserve">      risks associated with Your exercise of permissions under this License.</w:t>
                   </w:r>
                 </w:p>
                 <w:p>
@@ -9975,95 +8643,47 @@
                     <w:pStyle w:val="NoSpacing"/>
                   </w:pPr>
                   <w:r>
-                    <w:t xml:space="preserve">      </w:t>
-                  </w:r>
-                  <w:proofErr w:type="gramStart"/>
-                  <w:r>
-                    <w:t>whether</w:t>
-                  </w:r>
-                  <w:proofErr w:type="gramEnd"/>
-                  <w:r>
-                    <w:t xml:space="preserve"> in tort (including negligence), contract, or otherwise,</w:t>
-                  </w:r>
-                </w:p>
-                <w:p>
-                  <w:pPr>
-                    <w:pStyle w:val="NoSpacing"/>
-                  </w:pPr>
-                  <w:r>
-                    <w:t xml:space="preserve">      </w:t>
-                  </w:r>
-                  <w:proofErr w:type="gramStart"/>
-                  <w:r>
-                    <w:t>unless</w:t>
-                  </w:r>
-                  <w:proofErr w:type="gramEnd"/>
-                  <w:r>
-                    <w:t xml:space="preserve"> required by applicable law (such as deliberate and grossly</w:t>
-                  </w:r>
-                </w:p>
-                <w:p>
-                  <w:pPr>
-                    <w:pStyle w:val="NoSpacing"/>
-                  </w:pPr>
-                  <w:r>
-                    <w:t xml:space="preserve">      </w:t>
-                  </w:r>
-                  <w:proofErr w:type="gramStart"/>
-                  <w:r>
-                    <w:t>negligent</w:t>
-                  </w:r>
-                  <w:proofErr w:type="gramEnd"/>
-                  <w:r>
-                    <w:t xml:space="preserve"> acts) or agreed to in writing, shall any Contributor be</w:t>
-                  </w:r>
-                </w:p>
-                <w:p>
-                  <w:pPr>
-                    <w:pStyle w:val="NoSpacing"/>
-                  </w:pPr>
-                  <w:r>
-                    <w:t xml:space="preserve">      </w:t>
-                  </w:r>
-                  <w:proofErr w:type="gramStart"/>
-                  <w:r>
-                    <w:t>liable</w:t>
-                  </w:r>
-                  <w:proofErr w:type="gramEnd"/>
-                  <w:r>
-                    <w:t xml:space="preserve"> to You for damages, including any direct, indirect, special,</w:t>
-                  </w:r>
-                </w:p>
-                <w:p>
-                  <w:pPr>
-                    <w:pStyle w:val="NoSpacing"/>
-                  </w:pPr>
-                  <w:r>
-                    <w:t xml:space="preserve">      </w:t>
-                  </w:r>
-                  <w:proofErr w:type="gramStart"/>
-                  <w:r>
-                    <w:t>incidental</w:t>
-                  </w:r>
-                  <w:proofErr w:type="gramEnd"/>
-                  <w:r>
-                    <w:t>, or consequential damages of any character arising as a</w:t>
-                  </w:r>
-                </w:p>
-                <w:p>
-                  <w:pPr>
-                    <w:pStyle w:val="NoSpacing"/>
-                  </w:pPr>
-                  <w:r>
-                    <w:t xml:space="preserve">      </w:t>
-                  </w:r>
-                  <w:proofErr w:type="gramStart"/>
-                  <w:r>
-                    <w:t>result</w:t>
-                  </w:r>
-                  <w:proofErr w:type="gramEnd"/>
-                  <w:r>
-                    <w:t xml:space="preserve"> of this License or out of the use or inability to use the</w:t>
+                    <w:t xml:space="preserve">      whether in tort (including negligence), contract, or otherwise,</w:t>
+                  </w:r>
+                </w:p>
+                <w:p>
+                  <w:pPr>
+                    <w:pStyle w:val="NoSpacing"/>
+                  </w:pPr>
+                  <w:r>
+                    <w:t xml:space="preserve">      unless required by applicable law (such as deliberate and grossly</w:t>
+                  </w:r>
+                </w:p>
+                <w:p>
+                  <w:pPr>
+                    <w:pStyle w:val="NoSpacing"/>
+                  </w:pPr>
+                  <w:r>
+                    <w:t xml:space="preserve">      negligent acts) or agreed to in writing, shall any Contributor be</w:t>
+                  </w:r>
+                </w:p>
+                <w:p>
+                  <w:pPr>
+                    <w:pStyle w:val="NoSpacing"/>
+                  </w:pPr>
+                  <w:r>
+                    <w:t xml:space="preserve">      liable to You for damages, including any direct, indirect, special,</w:t>
+                  </w:r>
+                </w:p>
+                <w:p>
+                  <w:pPr>
+                    <w:pStyle w:val="NoSpacing"/>
+                  </w:pPr>
+                  <w:r>
+                    <w:t xml:space="preserve">      incidental, or consequential damages of any character arising as a</w:t>
+                  </w:r>
+                </w:p>
+                <w:p>
+                  <w:pPr>
+                    <w:pStyle w:val="NoSpacing"/>
+                  </w:pPr>
+                  <w:r>
+                    <w:t xml:space="preserve">      result of this License or out of the use or inability to use the</w:t>
                   </w:r>
                 </w:p>
                 <w:p>
@@ -10079,47 +8699,23 @@
                     <w:pStyle w:val="NoSpacing"/>
                   </w:pPr>
                   <w:r>
-                    <w:t xml:space="preserve">      </w:t>
-                  </w:r>
-                  <w:proofErr w:type="gramStart"/>
-                  <w:r>
-                    <w:t>work</w:t>
-                  </w:r>
-                  <w:proofErr w:type="gramEnd"/>
-                  <w:r>
-                    <w:t xml:space="preserve"> stoppage, computer failure or malfunction, or any and all</w:t>
-                  </w:r>
-                </w:p>
-                <w:p>
-                  <w:pPr>
-                    <w:pStyle w:val="NoSpacing"/>
-                  </w:pPr>
-                  <w:r>
-                    <w:t xml:space="preserve">      </w:t>
-                  </w:r>
-                  <w:proofErr w:type="gramStart"/>
-                  <w:r>
-                    <w:t>other</w:t>
-                  </w:r>
-                  <w:proofErr w:type="gramEnd"/>
-                  <w:r>
-                    <w:t xml:space="preserve"> commercial damages or losses), even if such Contributor</w:t>
-                  </w:r>
-                </w:p>
-                <w:p>
-                  <w:pPr>
-                    <w:pStyle w:val="NoSpacing"/>
-                  </w:pPr>
-                  <w:r>
-                    <w:t xml:space="preserve">      </w:t>
-                  </w:r>
-                  <w:proofErr w:type="gramStart"/>
-                  <w:r>
-                    <w:t>has</w:t>
-                  </w:r>
-                  <w:proofErr w:type="gramEnd"/>
-                  <w:r>
-                    <w:t xml:space="preserve"> been advised of the possibility of such damages.</w:t>
+                    <w:t xml:space="preserve">      work stoppage, computer failure or malfunction, or any and all</w:t>
+                  </w:r>
+                </w:p>
+                <w:p>
+                  <w:pPr>
+                    <w:pStyle w:val="NoSpacing"/>
+                  </w:pPr>
+                  <w:r>
+                    <w:t xml:space="preserve">      other commercial damages or losses), even if such Contributor</w:t>
+                  </w:r>
+                </w:p>
+                <w:p>
+                  <w:pPr>
+                    <w:pStyle w:val="NoSpacing"/>
+                  </w:pPr>
+                  <w:r>
+                    <w:t xml:space="preserve">      has been advised of the possibility of such damages.</w:t>
                   </w:r>
                 </w:p>
                 <w:p>
@@ -10140,151 +8736,71 @@
                     <w:pStyle w:val="NoSpacing"/>
                   </w:pPr>
                   <w:r>
-                    <w:t xml:space="preserve">      </w:t>
-                  </w:r>
-                  <w:proofErr w:type="gramStart"/>
-                  <w:r>
-                    <w:t>the</w:t>
-                  </w:r>
-                  <w:proofErr w:type="gramEnd"/>
-                  <w:r>
-                    <w:t xml:space="preserve"> Work or Derivative Works thereof, You may choose to offer,</w:t>
-                  </w:r>
-                </w:p>
-                <w:p>
-                  <w:pPr>
-                    <w:pStyle w:val="NoSpacing"/>
-                  </w:pPr>
-                  <w:r>
-                    <w:t xml:space="preserve">      </w:t>
-                  </w:r>
-                  <w:proofErr w:type="gramStart"/>
-                  <w:r>
-                    <w:t>and</w:t>
-                  </w:r>
-                  <w:proofErr w:type="gramEnd"/>
-                  <w:r>
-                    <w:t xml:space="preserve"> charge a fee for, acceptance of support, warranty, indemnity,</w:t>
-                  </w:r>
-                </w:p>
-                <w:p>
-                  <w:pPr>
-                    <w:pStyle w:val="NoSpacing"/>
-                  </w:pPr>
-                  <w:r>
-                    <w:t xml:space="preserve">      </w:t>
-                  </w:r>
-                  <w:proofErr w:type="gramStart"/>
-                  <w:r>
-                    <w:t>or</w:t>
-                  </w:r>
-                  <w:proofErr w:type="gramEnd"/>
-                  <w:r>
-                    <w:t xml:space="preserve"> other liability obligations and/or rights consistent with this</w:t>
-                  </w:r>
-                </w:p>
-                <w:p>
-                  <w:pPr>
-                    <w:pStyle w:val="NoSpacing"/>
-                  </w:pPr>
-                  <w:r>
-                    <w:t xml:space="preserve">      </w:t>
-                  </w:r>
-                  <w:proofErr w:type="gramStart"/>
-                  <w:r>
-                    <w:t>License.</w:t>
-                  </w:r>
-                  <w:proofErr w:type="gramEnd"/>
-                  <w:r>
-                    <w:t xml:space="preserve"> However, in accepting such obligations, </w:t>
-                  </w:r>
-                  <w:proofErr w:type="gramStart"/>
-                  <w:r>
-                    <w:t>You</w:t>
-                  </w:r>
-                  <w:proofErr w:type="gramEnd"/>
-                  <w:r>
-                    <w:t xml:space="preserve"> may act only</w:t>
-                  </w:r>
-                </w:p>
-                <w:p>
-                  <w:pPr>
-                    <w:pStyle w:val="NoSpacing"/>
-                  </w:pPr>
-                  <w:r>
-                    <w:t xml:space="preserve">      </w:t>
-                  </w:r>
-                  <w:proofErr w:type="gramStart"/>
-                  <w:r>
-                    <w:t>on</w:t>
-                  </w:r>
-                  <w:proofErr w:type="gramEnd"/>
-                  <w:r>
-                    <w:t xml:space="preserve"> Your own behalf and on Your sole responsibility, not on behalf</w:t>
-                  </w:r>
-                </w:p>
-                <w:p>
-                  <w:pPr>
-                    <w:pStyle w:val="NoSpacing"/>
-                  </w:pPr>
-                  <w:r>
-                    <w:t xml:space="preserve">      </w:t>
-                  </w:r>
-                  <w:proofErr w:type="gramStart"/>
-                  <w:r>
-                    <w:t>of</w:t>
-                  </w:r>
-                  <w:proofErr w:type="gramEnd"/>
-                  <w:r>
-                    <w:t xml:space="preserve"> any other Contributor, and only if You agree to indemnify,</w:t>
-                  </w:r>
-                </w:p>
-                <w:p>
-                  <w:pPr>
-                    <w:pStyle w:val="NoSpacing"/>
-                  </w:pPr>
-                  <w:r>
-                    <w:t xml:space="preserve">      </w:t>
-                  </w:r>
-                  <w:proofErr w:type="gramStart"/>
-                  <w:r>
-                    <w:t>defend</w:t>
-                  </w:r>
-                  <w:proofErr w:type="gramEnd"/>
-                  <w:r>
-                    <w:t>, and hold each Contributor harmless for any liability</w:t>
-                  </w:r>
-                </w:p>
-                <w:p>
-                  <w:pPr>
-                    <w:pStyle w:val="NoSpacing"/>
-                  </w:pPr>
-                  <w:r>
-                    <w:t xml:space="preserve">      </w:t>
-                  </w:r>
-                  <w:proofErr w:type="gramStart"/>
-                  <w:r>
-                    <w:t>incurred</w:t>
-                  </w:r>
-                  <w:proofErr w:type="gramEnd"/>
-                  <w:r>
-                    <w:t xml:space="preserve"> by, or claims asserted against, such Contributor by reason</w:t>
-                  </w:r>
-                </w:p>
-                <w:p>
-                  <w:pPr>
-                    <w:pStyle w:val="NoSpacing"/>
-                  </w:pPr>
-                  <w:r>
-                    <w:t xml:space="preserve">      </w:t>
-                  </w:r>
-                  <w:proofErr w:type="gramStart"/>
-                  <w:r>
-                    <w:t>of</w:t>
-                  </w:r>
-                  <w:proofErr w:type="gramEnd"/>
-                  <w:r>
-                    <w:t xml:space="preserve"> your accepting any such warranty or additional liability.</w:t>
+                    <w:t xml:space="preserve">      the Work or Derivative Works thereof, You may choose to offer,</w:t>
+                  </w:r>
+                </w:p>
+                <w:p>
+                  <w:pPr>
+                    <w:pStyle w:val="NoSpacing"/>
+                  </w:pPr>
+                  <w:r>
+                    <w:t xml:space="preserve">      and charge a fee for, acceptance of support, warranty, indemnity,</w:t>
+                  </w:r>
+                </w:p>
+                <w:p>
+                  <w:pPr>
+                    <w:pStyle w:val="NoSpacing"/>
+                  </w:pPr>
+                  <w:r>
+                    <w:t xml:space="preserve">      or other liability obligations and/or rights consistent with this</w:t>
+                  </w:r>
+                </w:p>
+                <w:p>
+                  <w:pPr>
+                    <w:pStyle w:val="NoSpacing"/>
+                  </w:pPr>
+                  <w:r>
+                    <w:t xml:space="preserve">      License. However, in accepting such obligations, You may act only</w:t>
+                  </w:r>
+                </w:p>
+                <w:p>
+                  <w:pPr>
+                    <w:pStyle w:val="NoSpacing"/>
+                  </w:pPr>
+                  <w:r>
+                    <w:t xml:space="preserve">      on Your own behalf and on Your sole responsibility, not on behalf</w:t>
+                  </w:r>
+                </w:p>
+                <w:p>
+                  <w:pPr>
+                    <w:pStyle w:val="NoSpacing"/>
+                  </w:pPr>
+                  <w:r>
+                    <w:t xml:space="preserve">      of any other Contributor, and only if You agree to indemnify,</w:t>
+                  </w:r>
+                </w:p>
+                <w:p>
+                  <w:pPr>
+                    <w:pStyle w:val="NoSpacing"/>
+                  </w:pPr>
+                  <w:r>
+                    <w:t xml:space="preserve">      defend, and hold each Contributor harmless for any liability</w:t>
+                  </w:r>
+                </w:p>
+                <w:p>
+                  <w:pPr>
+                    <w:pStyle w:val="NoSpacing"/>
+                  </w:pPr>
+                  <w:r>
+                    <w:t xml:space="preserve">      incurred by, or claims asserted against, such Contributor by reason</w:t>
+                  </w:r>
+                </w:p>
+                <w:p>
+                  <w:pPr>
+                    <w:pStyle w:val="NoSpacing"/>
+                  </w:pPr>
+                  <w:r>
+                    <w:t xml:space="preserve">      of your accepting any such warranty or additional liability.</w:t>
                   </w:r>
                 </w:p>
                 <w:p>
@@ -10331,24 +8847,13 @@
       <w:bookmarkStart w:id="38" w:name="_Toc364979905"/>
       <w:r>
         <w:lastRenderedPageBreak/>
-        <w:t>3.11</w:t>
-      </w:r>
-      <w:r>
-        <w:t xml:space="preserve"> Drawer Sample</w:t>
+        <w:t>3.11 Drawer Sample</w:t>
       </w:r>
       <w:bookmarkEnd w:id="38"/>
     </w:p>
     <w:p>
       <w:r>
-        <w:t xml:space="preserve">The drawer sample was used as a reference point that I used to build off of to implement a sliding drawer in the Android Application. Because the drawer was not native in the versions of android that I was using, this open source drawer allowed me to have the key element and still target older versions of android </w:t>
-      </w:r>
-      <w:proofErr w:type="spellStart"/>
-      <w:r>
-        <w:t>os</w:t>
-      </w:r>
-      <w:proofErr w:type="spellEnd"/>
-      <w:r>
-        <w:t>.</w:t>
+        <w:t>The drawer sample was used as a reference point that I used to build off of to implement a sliding drawer in the Android Application. Because the drawer was not native in the versions of android that I was using, this open source drawer allowed me to have the key element and still target older versions of android os.</w:t>
       </w:r>
     </w:p>
     <w:p>
@@ -10357,10 +8862,7 @@
       </w:pPr>
       <w:bookmarkStart w:id="39" w:name="_Toc364979906"/>
       <w:r>
-        <w:t>3.11</w:t>
-      </w:r>
-      <w:r>
-        <w:t>.1 Credit</w:t>
+        <w:t>3.11.1 Credit</w:t>
       </w:r>
       <w:bookmarkEnd w:id="39"/>
     </w:p>
@@ -10410,13 +8912,8 @@
               <w:cnfStyle w:val="000000100000" w:firstRow="0" w:lastRow="0" w:firstColumn="0" w:lastColumn="0" w:oddVBand="0" w:evenVBand="0" w:oddHBand="1" w:evenHBand="0" w:firstRowFirstColumn="0" w:firstRowLastColumn="0" w:lastRowFirstColumn="0" w:lastRowLastColumn="0"/>
             </w:pPr>
             <w:r>
-              <w:t xml:space="preserve">Tomasz </w:t>
-            </w:r>
-            <w:proofErr w:type="spellStart"/>
-            <w:r>
-              <w:t>Cielecki</w:t>
-            </w:r>
-            <w:proofErr w:type="spellEnd"/>
+              <w:t>Tomasz Cielecki</w:t>
+            </w:r>
           </w:p>
         </w:tc>
       </w:tr>
@@ -10534,14 +9031,12 @@
                 <w:color w:val="FFFFFF" w:themeColor="background1"/>
               </w:rPr>
             </w:pPr>
-            <w:proofErr w:type="spellStart"/>
             <w:r>
               <w:rPr>
                 <w:color w:val="FFFFFF" w:themeColor="background1"/>
               </w:rPr>
               <w:t>GitHub</w:t>
             </w:r>
-            <w:proofErr w:type="spellEnd"/>
           </w:p>
         </w:tc>
         <w:tc>
@@ -10571,33 +9066,25 @@
       </w:pPr>
       <w:bookmarkStart w:id="40" w:name="_Toc364979907"/>
       <w:r>
-        <w:t>3.</w:t>
-      </w:r>
-      <w:r>
-        <w:t>11</w:t>
-      </w:r>
-      <w:r>
-        <w:t>.2 License Info</w:t>
+        <w:t>3.11.2 License Info</w:t>
       </w:r>
       <w:bookmarkEnd w:id="40"/>
     </w:p>
     <w:p>
       <w:r>
         <w:pict>
-          <v:shape id="_x0000_s1047" type="#_x0000_t202" style="width:462.95pt;height:268.2pt;mso-left-percent:-10001;mso-top-percent:-10001;mso-position-horizontal:absolute;mso-position-horizontal-relative:char;mso-position-vertical:absolute;mso-position-vertical-relative:line;mso-left-percent:-10001;mso-top-percent:-10001" fillcolor="#f2f2f2 [3052]" strokecolor="#518 [3215]" strokeweight="1pt">
+          <v:shape id="_x0000_s1026" type="#_x0000_t202" style="width:462.95pt;height:268.2pt;mso-left-percent:-10001;mso-top-percent:-10001;mso-position-horizontal:absolute;mso-position-horizontal-relative:char;mso-position-vertical:absolute;mso-position-vertical-relative:line;mso-left-percent:-10001;mso-top-percent:-10001" fillcolor="#f2f2f2 [3052]" strokecolor="#518 [3215]" strokeweight="1pt">
             <v:stroke dashstyle="dash"/>
             <v:shadow color="#868686"/>
-            <v:textbox style="mso-next-textbox:#_x0000_s1047">
+            <v:textbox style="mso-next-textbox:#_x0000_s1026">
               <w:txbxContent>
                 <w:p>
                   <w:pPr>
                     <w:pStyle w:val="NoSpacing"/>
                   </w:pPr>
-                  <w:proofErr w:type="spellStart"/>
                   <w:r>
                     <w:t>DrawerSample</w:t>
                   </w:r>
-                  <w:proofErr w:type="spellEnd"/>
                 </w:p>
                 <w:p>
                   <w:pPr>
@@ -10617,65 +9104,33 @@
                     <w:pStyle w:val="NoSpacing"/>
                   </w:pPr>
                   <w:r>
-                    <w:t xml:space="preserve">A couple of samples showing the Drawer Navigation pattern and the </w:t>
-                  </w:r>
-                  <w:proofErr w:type="spellStart"/>
-                  <w:r>
-                    <w:t>SlidingPane</w:t>
-                  </w:r>
-                  <w:proofErr w:type="spellEnd"/>
-                  <w:r>
-                    <w:t xml:space="preserve"> Layout recently added in the Support packages.</w:t>
-                  </w:r>
-                </w:p>
-                <w:p>
-                  <w:pPr>
-                    <w:pStyle w:val="NoSpacing"/>
-                  </w:pPr>
-                </w:p>
-                <w:p>
-                  <w:pPr>
-                    <w:pStyle w:val="NoSpacing"/>
-                  </w:pPr>
-                  <w:r>
-                    <w:t>The [Drawer Navigation sample</w:t>
-                  </w:r>
-                  <w:proofErr w:type="gramStart"/>
-                  <w:r>
-                    <w:t>](</w:t>
-                  </w:r>
-                  <w:proofErr w:type="gramEnd"/>
-                  <w:r>
-                    <w:t>http://developer.android.com/training/implementing-navigation/nav-drawer.html) is ported from the original documentation.</w:t>
-                  </w:r>
-                </w:p>
-                <w:p>
-                  <w:pPr>
-                    <w:pStyle w:val="NoSpacing"/>
-                  </w:pPr>
-                </w:p>
-                <w:p>
-                  <w:pPr>
-                    <w:pStyle w:val="NoSpacing"/>
-                  </w:pPr>
-                  <w:r>
-                    <w:t xml:space="preserve">The </w:t>
-                  </w:r>
-                  <w:proofErr w:type="spellStart"/>
-                  <w:r>
-                    <w:t>SlidingPane</w:t>
-                  </w:r>
-                  <w:proofErr w:type="spellEnd"/>
-                  <w:r>
-                    <w:t xml:space="preserve"> Layout sample is ported from [this sample repository</w:t>
-                  </w:r>
-                  <w:proofErr w:type="gramStart"/>
-                  <w:r>
-                    <w:t>](</w:t>
-                  </w:r>
-                  <w:proofErr w:type="gramEnd"/>
-                  <w:r>
-                    <w:t>https://github.com/mastro/android-support-library-archive/blob/master/samples/Support4Demos/src/com/example/android/supportv4/widget/SlidingPaneLayoutActivity.java).</w:t>
+                    <w:t>A couple of samples showing the Drawer Navigation pattern and the SlidingPane Layout recently added in the Support packages.</w:t>
+                  </w:r>
+                </w:p>
+                <w:p>
+                  <w:pPr>
+                    <w:pStyle w:val="NoSpacing"/>
+                  </w:pPr>
+                </w:p>
+                <w:p>
+                  <w:pPr>
+                    <w:pStyle w:val="NoSpacing"/>
+                  </w:pPr>
+                  <w:r>
+                    <w:t>The [Drawer Navigation sample](http://developer.android.com/training/implementing-navigation/nav-drawer.html) is ported from the original documentation.</w:t>
+                  </w:r>
+                </w:p>
+                <w:p>
+                  <w:pPr>
+                    <w:pStyle w:val="NoSpacing"/>
+                  </w:pPr>
+                </w:p>
+                <w:p>
+                  <w:pPr>
+                    <w:pStyle w:val="NoSpacing"/>
+                  </w:pPr>
+                  <w:r>
+                    <w:t>The SlidingPane Layout sample is ported from [this sample repository](https://github.com/mastro/android-support-library-archive/blob/master/samples/Support4Demos/src/com/example/android/supportv4/widget/SlidingPaneLayoutActivity.java).</w:t>
                   </w:r>
                 </w:p>
                 <w:p>
@@ -10928,7 +9383,7 @@
           <v:stroke joinstyle="miter"/>
           <v:path gradientshapeok="t" o:connecttype="rect"/>
         </v:shapetype>
-        <v:shape id="Text Box 56" o:spid="_x0000_s2059" type="#_x0000_t202" style="position:absolute;margin-left:1160.4pt;margin-top:0;width:118.8pt;height:31.15pt;z-index:251658752;visibility:visible;mso-position-horizontal:right;mso-position-horizontal-relative:margin;mso-position-vertical:top;mso-position-vertical-relative:bottom-margin-area;mso-width-relative:margin;mso-height-relative:margin" o:gfxdata="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" filled="f" stroked="f" strokeweight=".5pt">
+        <v:shape id="Text Box 56" o:spid="_x0000_s2059" type="#_x0000_t202" style="position:absolute;margin-left:1228pt;margin-top:0;width:118.8pt;height:31.15pt;z-index:251658752;visibility:visible;mso-position-horizontal:right;mso-position-horizontal-relative:margin;mso-position-vertical:top;mso-position-vertical-relative:bottom-margin-area;mso-width-relative:margin;mso-height-relative:margin" o:gfxdata="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" filled="f" stroked="f" strokeweight=".5pt">
           <v:textbox style="mso-next-textbox:#Text Box 56;mso-fit-shape-to-text:t">
             <w:txbxContent>
               <w:p>
@@ -10949,7 +9404,7 @@
                   <w:rPr>
                     <w:noProof/>
                   </w:rPr>
-                  <w:t>1</w:t>
+                  <w:t>3</w:t>
                 </w:r>
                 <w:r>
                   <w:fldChar w:fldCharType="end"/>
@@ -11145,7 +9600,7 @@
           <v:stroke joinstyle="miter"/>
           <v:path gradientshapeok="t" o:connecttype="rect"/>
         </v:shapetype>
-        <v:shape id="_x0000_s2061" type="#_x0000_t202" style="position:absolute;margin-left:1160.4pt;margin-top:0;width:118.8pt;height:31.15pt;z-index:251661824;visibility:visible;mso-position-horizontal:right;mso-position-horizontal-relative:margin;mso-position-vertical:top;mso-position-vertical-relative:bottom-margin-area;mso-width-relative:margin;mso-height-relative:margin" o:gfxdata="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" filled="f" stroked="f" strokeweight=".5pt">
+        <v:shape id="_x0000_s2061" type="#_x0000_t202" style="position:absolute;margin-left:1228pt;margin-top:0;width:118.8pt;height:31.15pt;z-index:251661824;visibility:visible;mso-position-horizontal:right;mso-position-horizontal-relative:margin;mso-position-vertical:top;mso-position-vertical-relative:bottom-margin-area;mso-width-relative:margin;mso-height-relative:margin" o:gfxdata="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" filled="f" stroked="f" strokeweight=".5pt">
           <v:textbox style="mso-next-textbox:#_x0000_s2061;mso-fit-shape-to-text:t">
             <w:txbxContent>
               <w:p>
@@ -13263,7 +11718,6 @@
   <w:style w:type="character" w:default="1" w:styleId="DefaultParagraphFont">
     <w:name w:val="Default Paragraph Font"/>
     <w:uiPriority w:val="1"/>
-    <w:semiHidden/>
     <w:unhideWhenUsed/>
   </w:style>
   <w:style w:type="table" w:default="1" w:styleId="TableNormal">
@@ -13442,7 +11896,7 @@
     <w:autoRedefine/>
     <w:uiPriority w:val="39"/>
     <w:unhideWhenUsed/>
-    <w:rsid w:val="002E30DD"/>
+    <w:rsid w:val="00BA6000"/>
     <w:pPr>
       <w:tabs>
         <w:tab w:val="right" w:leader="dot" w:pos="9350"/>
@@ -15621,7 +14075,7 @@
 </file>
 
 <file path=customXml/itemProps2.xml><?xml version="1.0" encoding="utf-8"?>
-<ds:datastoreItem xmlns:ds="http://schemas.openxmlformats.org/officeDocument/2006/customXml" ds:itemID="{59C49842-7C65-444E-9EB2-947DE78698A8}">
+<ds:datastoreItem xmlns:ds="http://schemas.openxmlformats.org/officeDocument/2006/customXml" ds:itemID="{81D9F1EE-047D-4429-B98F-6333D7A4BD90}">
   <ds:schemaRefs>
     <ds:schemaRef ds:uri="http://schemas.openxmlformats.org/officeDocument/2006/bibliography"/>
   </ds:schemaRefs>

</xml_diff>